<commit_message>
Update report: removed old file and added revised version
</commit_message>
<xml_diff>
--- a/Predicting Chemicals/Docs/FinalReport.docx
+++ b/Predicting Chemicals/Docs/FinalReport.docx
@@ -75,7 +75,7 @@
                     <pic:cNvPicPr preferRelativeResize="0"/>
                   </pic:nvPicPr>
                   <pic:blipFill>
-                    <a:blip r:embed="rId6"/>
+                    <a:blip r:embed="rId7"/>
                     <a:srcRect/>
                     <a:stretch>
                       <a:fillRect/>
@@ -1908,8 +1908,6 @@
       <w:r>
         <w:rPr>
           <w:rFonts w:ascii="Times New Roman" w:hAnsi="Times New Roman" w:cs="Times New Roman"/>
-          <w:b/>
-          <w:bCs/>
           <w:sz w:val="52"/>
           <w:szCs w:val="52"/>
         </w:rPr>
@@ -2079,96 +2077,591 @@
       </w:r>
     </w:p>
     <w:p/>
-    <w:p/>
-    <w:p>
-      <w:pPr>
-        <w:pStyle w:val="Title"/>
-        <w:spacing w:before="0" w:after="60" w:line="276" w:lineRule="auto"/>
-        <w:rPr>
-          <w:rFonts w:ascii="Times New Roman" w:eastAsia="Arial" w:hAnsi="Times New Roman" w:cs="Times New Roman"/>
-          <w:b w:val="0"/>
-          <w:sz w:val="52"/>
-          <w:szCs w:val="52"/>
-        </w:rPr>
-      </w:pPr>
-      <w:bookmarkStart w:id="2" w:name="_heading=h.tf9gk6z4t93e" w:colFirst="0" w:colLast="0"/>
-      <w:bookmarkEnd w:id="2"/>
-      <w:r>
-        <w:rPr>
-          <w:rFonts w:ascii="Times New Roman" w:eastAsia="Arial" w:hAnsi="Times New Roman" w:cs="Times New Roman"/>
-          <w:b w:val="0"/>
-          <w:sz w:val="52"/>
-          <w:szCs w:val="52"/>
-        </w:rPr>
-        <w:t>Project report</w:t>
-      </w:r>
-    </w:p>
-    <w:p/>
-    <w:p>
-      <w:pPr>
-        <w:spacing w:after="0"/>
+    <w:p>
+      <w:pPr>
+        <w:rPr>
+          <w:rFonts w:ascii="Times New Roman" w:hAnsi="Times New Roman" w:cs="Times New Roman"/>
+          <w:sz w:val="24"/>
+          <w:szCs w:val="24"/>
+          <w:lang w:val="en-IN"/>
+        </w:rPr>
+      </w:pPr>
+    </w:p>
+    <w:p>
+      <w:pPr>
         <w:rPr>
           <w:rFonts w:ascii="Times New Roman" w:hAnsi="Times New Roman" w:cs="Times New Roman"/>
           <w:b/>
           <w:bCs/>
           <w:sz w:val="28"/>
           <w:szCs w:val="28"/>
-        </w:rPr>
-      </w:pPr>
-      <w:r>
+          <w:lang w:val="en-IN"/>
+        </w:rPr>
+      </w:pPr>
+      <w:bookmarkStart w:id="2" w:name="_heading=h.tf9gk6z4t93e" w:colFirst="0" w:colLast="0"/>
+      <w:bookmarkEnd w:id="2"/>
+    </w:p>
+    <w:p>
+      <w:pPr>
         <w:rPr>
           <w:rFonts w:ascii="Times New Roman" w:hAnsi="Times New Roman" w:cs="Times New Roman"/>
           <w:b/>
           <w:bCs/>
           <w:sz w:val="28"/>
           <w:szCs w:val="28"/>
-        </w:rPr>
-        <w:t>1. Introduction</w:t>
-      </w:r>
-    </w:p>
-    <w:p>
-      <w:pPr>
-        <w:spacing w:after="0"/>
+          <w:lang w:val="en-IN"/>
+        </w:rPr>
+      </w:pPr>
+    </w:p>
+    <w:p>
+      <w:pPr>
         <w:rPr>
           <w:rFonts w:ascii="Times New Roman" w:hAnsi="Times New Roman" w:cs="Times New Roman"/>
           <w:b/>
           <w:bCs/>
           <w:sz w:val="28"/>
           <w:szCs w:val="28"/>
-        </w:rPr>
-      </w:pPr>
-    </w:p>
-    <w:p>
-      <w:pPr>
-        <w:spacing w:after="0"/>
+          <w:lang w:val="en-IN"/>
+        </w:rPr>
+      </w:pPr>
+    </w:p>
+    <w:p>
+      <w:pPr>
         <w:rPr>
           <w:rFonts w:ascii="Times New Roman" w:hAnsi="Times New Roman" w:cs="Times New Roman"/>
           <w:b/>
           <w:bCs/>
           <w:sz w:val="28"/>
           <w:szCs w:val="28"/>
-        </w:rPr>
-      </w:pPr>
-      <w:r>
+          <w:lang w:val="en-IN"/>
+        </w:rPr>
+      </w:pPr>
+    </w:p>
+    <w:p>
+      <w:pPr>
         <w:rPr>
           <w:rFonts w:ascii="Times New Roman" w:hAnsi="Times New Roman" w:cs="Times New Roman"/>
           <w:b/>
           <w:bCs/>
           <w:sz w:val="28"/>
           <w:szCs w:val="28"/>
-        </w:rPr>
-        <w:t>1.1 Latent Cancer Toxicity and Air Pollution</w:t>
-      </w:r>
-    </w:p>
-    <w:p>
-      <w:pPr>
-        <w:spacing w:after="0"/>
+          <w:lang w:val="en-IN"/>
+        </w:rPr>
+      </w:pPr>
+    </w:p>
+    <w:p>
+      <w:pPr>
         <w:rPr>
           <w:rFonts w:ascii="Times New Roman" w:hAnsi="Times New Roman" w:cs="Times New Roman"/>
           <w:b/>
           <w:bCs/>
           <w:sz w:val="28"/>
           <w:szCs w:val="28"/>
+          <w:lang w:val="en-IN"/>
+        </w:rPr>
+      </w:pPr>
+    </w:p>
+    <w:p>
+      <w:pPr>
+        <w:rPr>
+          <w:rFonts w:ascii="Times New Roman" w:hAnsi="Times New Roman" w:cs="Times New Roman"/>
+          <w:b/>
+          <w:bCs/>
+          <w:sz w:val="28"/>
+          <w:szCs w:val="28"/>
+          <w:lang w:val="en-IN"/>
+        </w:rPr>
+      </w:pPr>
+    </w:p>
+    <w:p>
+      <w:pPr>
+        <w:rPr>
+          <w:rFonts w:ascii="Times New Roman" w:hAnsi="Times New Roman" w:cs="Times New Roman"/>
+          <w:b/>
+          <w:bCs/>
+          <w:sz w:val="28"/>
+          <w:szCs w:val="28"/>
+          <w:lang w:val="en-IN"/>
+        </w:rPr>
+      </w:pPr>
+    </w:p>
+    <w:p>
+      <w:pPr>
+        <w:rPr>
+          <w:rFonts w:ascii="Times New Roman" w:hAnsi="Times New Roman" w:cs="Times New Roman"/>
+          <w:b/>
+          <w:bCs/>
+          <w:sz w:val="28"/>
+          <w:szCs w:val="28"/>
+          <w:lang w:val="en-IN"/>
+        </w:rPr>
+      </w:pPr>
+    </w:p>
+    <w:p>
+      <w:pPr>
+        <w:rPr>
+          <w:rFonts w:ascii="Times New Roman" w:hAnsi="Times New Roman" w:cs="Times New Roman"/>
+          <w:b/>
+          <w:bCs/>
+          <w:sz w:val="28"/>
+          <w:szCs w:val="28"/>
+          <w:lang w:val="en-IN"/>
+        </w:rPr>
+      </w:pPr>
+    </w:p>
+    <w:p>
+      <w:pPr>
+        <w:rPr>
+          <w:rFonts w:ascii="Times New Roman" w:hAnsi="Times New Roman" w:cs="Times New Roman"/>
+          <w:b/>
+          <w:bCs/>
+          <w:sz w:val="28"/>
+          <w:szCs w:val="28"/>
+          <w:lang w:val="en-IN"/>
+        </w:rPr>
+      </w:pPr>
+    </w:p>
+    <w:p>
+      <w:pPr>
+        <w:rPr>
+          <w:rFonts w:ascii="Times New Roman" w:hAnsi="Times New Roman" w:cs="Times New Roman"/>
+          <w:sz w:val="52"/>
+          <w:szCs w:val="52"/>
+          <w:lang w:val="en-IN"/>
+        </w:rPr>
+      </w:pPr>
+      <w:r>
+        <w:rPr>
+          <w:rFonts w:ascii="Times New Roman" w:hAnsi="Times New Roman" w:cs="Times New Roman"/>
+          <w:sz w:val="52"/>
+          <w:szCs w:val="52"/>
+          <w:lang w:val="en-IN"/>
+        </w:rPr>
+        <w:lastRenderedPageBreak/>
+        <w:t>Table of Contents</w:t>
+      </w:r>
+    </w:p>
+    <w:p>
+      <w:pPr>
+        <w:rPr>
+          <w:rFonts w:ascii="Times New Roman" w:hAnsi="Times New Roman" w:cs="Times New Roman"/>
+          <w:sz w:val="24"/>
+          <w:szCs w:val="24"/>
+          <w:lang w:val="en-IN"/>
+        </w:rPr>
+      </w:pPr>
+      <w:r>
+        <w:rPr>
+          <w:rFonts w:ascii="Times New Roman" w:hAnsi="Times New Roman" w:cs="Times New Roman"/>
+          <w:b/>
+          <w:bCs/>
+          <w:sz w:val="24"/>
+          <w:szCs w:val="24"/>
+          <w:lang w:val="en-IN"/>
+        </w:rPr>
+        <w:t>1. Introduction</w:t>
+      </w:r>
+      <w:r>
+        <w:rPr>
+          <w:rFonts w:ascii="Times New Roman" w:hAnsi="Times New Roman" w:cs="Times New Roman"/>
+          <w:sz w:val="24"/>
+          <w:szCs w:val="24"/>
+          <w:lang w:val="en-IN"/>
+        </w:rPr>
+        <w:br/>
+        <w:t>1.1 Latent Cancer Toxicity and Air Pollution</w:t>
+      </w:r>
+      <w:r>
+        <w:rPr>
+          <w:rFonts w:ascii="Times New Roman" w:hAnsi="Times New Roman" w:cs="Times New Roman"/>
+          <w:sz w:val="24"/>
+          <w:szCs w:val="24"/>
+          <w:lang w:val="en-IN"/>
+        </w:rPr>
+        <w:br/>
+        <w:t>1.2 p53 Pathway and Cancer</w:t>
+      </w:r>
+      <w:r>
+        <w:rPr>
+          <w:rFonts w:ascii="Times New Roman" w:hAnsi="Times New Roman" w:cs="Times New Roman"/>
+          <w:sz w:val="24"/>
+          <w:szCs w:val="24"/>
+          <w:lang w:val="en-IN"/>
+        </w:rPr>
+        <w:br/>
+        <w:t>1.3 Traditional and Computational Approaches to Chemical Toxicity Evaluation</w:t>
+      </w:r>
+      <w:r>
+        <w:rPr>
+          <w:rFonts w:ascii="Times New Roman" w:hAnsi="Times New Roman" w:cs="Times New Roman"/>
+          <w:sz w:val="24"/>
+          <w:szCs w:val="24"/>
+          <w:lang w:val="en-IN"/>
+        </w:rPr>
+        <w:br/>
+        <w:t>1.4 Data Science Meets Toxicology: Predicting Chemical Risk with Machine Learning</w:t>
+      </w:r>
+      <w:r>
+        <w:rPr>
+          <w:rFonts w:ascii="Times New Roman" w:hAnsi="Times New Roman" w:cs="Times New Roman"/>
+          <w:sz w:val="24"/>
+          <w:szCs w:val="24"/>
+          <w:lang w:val="en-IN"/>
+        </w:rPr>
+        <w:br/>
+        <w:t>1.5 Bridging Prediction and Reality: Validation Using Mass Spectrometry Data</w:t>
+      </w:r>
+      <w:r>
+        <w:rPr>
+          <w:rFonts w:ascii="Times New Roman" w:hAnsi="Times New Roman" w:cs="Times New Roman"/>
+          <w:sz w:val="24"/>
+          <w:szCs w:val="24"/>
+          <w:lang w:val="en-IN"/>
+        </w:rPr>
+        <w:br/>
+        <w:t>1.6 Why This Research Matters: Safer Air Through Smarter Models</w:t>
+      </w:r>
+    </w:p>
+    <w:p>
+      <w:pPr>
+        <w:rPr>
+          <w:rFonts w:ascii="Times New Roman" w:hAnsi="Times New Roman" w:cs="Times New Roman"/>
+          <w:sz w:val="24"/>
+          <w:szCs w:val="24"/>
+          <w:lang w:val="en-IN"/>
+        </w:rPr>
+      </w:pPr>
+      <w:r>
+        <w:rPr>
+          <w:rFonts w:ascii="Times New Roman" w:hAnsi="Times New Roman" w:cs="Times New Roman"/>
+          <w:b/>
+          <w:bCs/>
+          <w:sz w:val="24"/>
+          <w:szCs w:val="24"/>
+          <w:lang w:val="en-IN"/>
+        </w:rPr>
+        <w:t>2. Data, Tools and Machine Learning Methodology</w:t>
+      </w:r>
+      <w:r>
+        <w:rPr>
+          <w:rFonts w:ascii="Times New Roman" w:hAnsi="Times New Roman" w:cs="Times New Roman"/>
+          <w:sz w:val="24"/>
+          <w:szCs w:val="24"/>
+          <w:lang w:val="en-IN"/>
+        </w:rPr>
+        <w:br/>
+        <w:t>2.1 Biological Reasoning and Data Collection</w:t>
+      </w:r>
+      <w:r>
+        <w:rPr>
+          <w:rFonts w:ascii="Times New Roman" w:hAnsi="Times New Roman" w:cs="Times New Roman"/>
+          <w:sz w:val="24"/>
+          <w:szCs w:val="24"/>
+          <w:lang w:val="en-IN"/>
+        </w:rPr>
+        <w:br/>
+        <w:t>2.2 Cheminformatics Feature Generation</w:t>
+      </w:r>
+      <w:r>
+        <w:rPr>
+          <w:rFonts w:ascii="Times New Roman" w:hAnsi="Times New Roman" w:cs="Times New Roman"/>
+          <w:sz w:val="24"/>
+          <w:szCs w:val="24"/>
+          <w:lang w:val="en-IN"/>
+        </w:rPr>
+        <w:br/>
+        <w:t>2.3 Data Preprocessing and Feature Selection</w:t>
+      </w:r>
+      <w:r>
+        <w:rPr>
+          <w:rFonts w:ascii="Times New Roman" w:hAnsi="Times New Roman" w:cs="Times New Roman"/>
+          <w:sz w:val="24"/>
+          <w:szCs w:val="24"/>
+          <w:lang w:val="en-IN"/>
+        </w:rPr>
+        <w:br/>
+        <w:t xml:space="preserve">2.4 </w:t>
+      </w:r>
+      <w:proofErr w:type="spellStart"/>
+      <w:r>
+        <w:rPr>
+          <w:rFonts w:ascii="Times New Roman" w:hAnsi="Times New Roman" w:cs="Times New Roman"/>
+          <w:sz w:val="24"/>
+          <w:szCs w:val="24"/>
+          <w:lang w:val="en-IN"/>
+        </w:rPr>
+        <w:t>XGBoost</w:t>
+      </w:r>
+      <w:proofErr w:type="spellEnd"/>
+      <w:r>
+        <w:rPr>
+          <w:rFonts w:ascii="Times New Roman" w:hAnsi="Times New Roman" w:cs="Times New Roman"/>
+          <w:sz w:val="24"/>
+          <w:szCs w:val="24"/>
+          <w:lang w:val="en-IN"/>
+        </w:rPr>
+        <w:t xml:space="preserve"> Machine Learning Model Development</w:t>
+      </w:r>
+      <w:r>
+        <w:rPr>
+          <w:rFonts w:ascii="Times New Roman" w:hAnsi="Times New Roman" w:cs="Times New Roman"/>
+          <w:sz w:val="24"/>
+          <w:szCs w:val="24"/>
+          <w:lang w:val="en-IN"/>
+        </w:rPr>
+        <w:br/>
+        <w:t>2.5 External Validation Based on Mass Spectral Data</w:t>
+      </w:r>
+    </w:p>
+    <w:p>
+      <w:pPr>
+        <w:rPr>
+          <w:rFonts w:ascii="Times New Roman" w:hAnsi="Times New Roman" w:cs="Times New Roman"/>
+          <w:sz w:val="24"/>
+          <w:szCs w:val="24"/>
+          <w:lang w:val="en-IN"/>
+        </w:rPr>
+      </w:pPr>
+      <w:r>
+        <w:rPr>
+          <w:rFonts w:ascii="Times New Roman" w:hAnsi="Times New Roman" w:cs="Times New Roman"/>
+          <w:b/>
+          <w:bCs/>
+          <w:sz w:val="24"/>
+          <w:szCs w:val="24"/>
+          <w:lang w:val="en-IN"/>
+        </w:rPr>
+        <w:t>3. Results: Model Deployment to Actual Laboratory SOA Samples</w:t>
+      </w:r>
+      <w:r>
+        <w:rPr>
+          <w:rFonts w:ascii="Times New Roman" w:hAnsi="Times New Roman" w:cs="Times New Roman"/>
+          <w:sz w:val="24"/>
+          <w:szCs w:val="24"/>
+          <w:lang w:val="en-IN"/>
+        </w:rPr>
+        <w:br/>
+        <w:t>3.1 Sample Generation and Analysis</w:t>
+      </w:r>
+      <w:r>
+        <w:rPr>
+          <w:rFonts w:ascii="Times New Roman" w:hAnsi="Times New Roman" w:cs="Times New Roman"/>
+          <w:sz w:val="24"/>
+          <w:szCs w:val="24"/>
+          <w:lang w:val="en-IN"/>
+        </w:rPr>
+        <w:br/>
+        <w:t>3.2 Formula Attribution and Fingerprint Inference</w:t>
+      </w:r>
+      <w:r>
+        <w:rPr>
+          <w:rFonts w:ascii="Times New Roman" w:hAnsi="Times New Roman" w:cs="Times New Roman"/>
+          <w:sz w:val="24"/>
+          <w:szCs w:val="24"/>
+          <w:lang w:val="en-IN"/>
+        </w:rPr>
+        <w:br/>
+        <w:t>3.3 Model Predictions</w:t>
+      </w:r>
+      <w:r>
+        <w:rPr>
+          <w:rFonts w:ascii="Times New Roman" w:hAnsi="Times New Roman" w:cs="Times New Roman"/>
+          <w:sz w:val="24"/>
+          <w:szCs w:val="24"/>
+          <w:lang w:val="en-IN"/>
+        </w:rPr>
+        <w:br/>
+        <w:t>3.4 Literature Validation</w:t>
+      </w:r>
+      <w:r>
+        <w:rPr>
+          <w:rFonts w:ascii="Times New Roman" w:hAnsi="Times New Roman" w:cs="Times New Roman"/>
+          <w:sz w:val="24"/>
+          <w:szCs w:val="24"/>
+          <w:lang w:val="en-IN"/>
+        </w:rPr>
+        <w:br/>
+        <w:t>3.5 Significance and Limitations</w:t>
+      </w:r>
+    </w:p>
+    <w:p>
+      <w:pPr>
+        <w:rPr>
+          <w:rFonts w:ascii="Times New Roman" w:hAnsi="Times New Roman" w:cs="Times New Roman"/>
+          <w:sz w:val="24"/>
+          <w:szCs w:val="24"/>
+          <w:lang w:val="en-IN"/>
+        </w:rPr>
+      </w:pPr>
+      <w:r>
+        <w:rPr>
+          <w:rFonts w:ascii="Times New Roman" w:hAnsi="Times New Roman" w:cs="Times New Roman"/>
+          <w:b/>
+          <w:bCs/>
+          <w:sz w:val="24"/>
+          <w:szCs w:val="24"/>
+          <w:lang w:val="en-IN"/>
+        </w:rPr>
+        <w:t>4. Discussion</w:t>
+      </w:r>
+    </w:p>
+    <w:p>
+      <w:pPr>
+        <w:rPr>
+          <w:rFonts w:ascii="Times New Roman" w:hAnsi="Times New Roman" w:cs="Times New Roman"/>
+          <w:sz w:val="24"/>
+          <w:szCs w:val="24"/>
+          <w:lang w:val="en-IN"/>
+        </w:rPr>
+      </w:pPr>
+      <w:r>
+        <w:rPr>
+          <w:rFonts w:ascii="Times New Roman" w:hAnsi="Times New Roman" w:cs="Times New Roman"/>
+          <w:b/>
+          <w:bCs/>
+          <w:sz w:val="24"/>
+          <w:szCs w:val="24"/>
+          <w:lang w:val="en-IN"/>
+        </w:rPr>
+        <w:t>5. Conclusion</w:t>
+      </w:r>
+    </w:p>
+    <w:p>
+      <w:pPr>
+        <w:rPr>
+          <w:rFonts w:ascii="Times New Roman" w:hAnsi="Times New Roman" w:cs="Times New Roman"/>
+          <w:b/>
+          <w:bCs/>
+          <w:sz w:val="24"/>
+          <w:szCs w:val="24"/>
+          <w:lang w:val="en-IN"/>
+        </w:rPr>
+      </w:pPr>
+      <w:r>
+        <w:rPr>
+          <w:rFonts w:ascii="Times New Roman" w:hAnsi="Times New Roman" w:cs="Times New Roman"/>
+          <w:b/>
+          <w:bCs/>
+          <w:sz w:val="24"/>
+          <w:szCs w:val="24"/>
+          <w:lang w:val="en-IN"/>
+        </w:rPr>
+        <w:t>Data Access</w:t>
+      </w:r>
+    </w:p>
+    <w:p>
+      <w:pPr>
+        <w:rPr>
+          <w:rFonts w:ascii="Times New Roman" w:hAnsi="Times New Roman" w:cs="Times New Roman"/>
+          <w:sz w:val="24"/>
+          <w:szCs w:val="24"/>
+          <w:lang w:val="en-IN"/>
+        </w:rPr>
+      </w:pPr>
+      <w:r>
+        <w:rPr>
+          <w:rFonts w:ascii="Times New Roman" w:hAnsi="Times New Roman" w:cs="Times New Roman"/>
+          <w:b/>
+          <w:bCs/>
+          <w:sz w:val="24"/>
+          <w:szCs w:val="24"/>
+          <w:lang w:val="en-IN"/>
+        </w:rPr>
+        <w:t>Bibliography</w:t>
+      </w:r>
+    </w:p>
+    <w:p>
+      <w:pPr>
+        <w:rPr>
+          <w:rFonts w:ascii="Times New Roman" w:eastAsia="Arial" w:hAnsi="Times New Roman" w:cs="Times New Roman"/>
+          <w:sz w:val="48"/>
+          <w:szCs w:val="48"/>
+        </w:rPr>
+      </w:pPr>
+      <w:r>
+        <w:rPr>
+          <w:rFonts w:ascii="Times New Roman" w:eastAsia="Arial" w:hAnsi="Times New Roman" w:cs="Times New Roman"/>
+          <w:b/>
+          <w:sz w:val="52"/>
+          <w:szCs w:val="52"/>
+        </w:rPr>
+        <w:br w:type="page"/>
+      </w:r>
+      <w:r>
+        <w:rPr>
+          <w:rFonts w:ascii="Times New Roman" w:eastAsia="Arial" w:hAnsi="Times New Roman" w:cs="Times New Roman"/>
+          <w:sz w:val="52"/>
+          <w:szCs w:val="52"/>
+        </w:rPr>
+        <w:lastRenderedPageBreak/>
+        <w:t>Project report</w:t>
+      </w:r>
+    </w:p>
+    <w:p>
+      <w:pPr>
+        <w:spacing w:after="0"/>
+        <w:rPr>
+          <w:rFonts w:ascii="Times New Roman" w:hAnsi="Times New Roman" w:cs="Times New Roman"/>
+          <w:b/>
+          <w:bCs/>
+          <w:sz w:val="28"/>
+          <w:szCs w:val="28"/>
+        </w:rPr>
+      </w:pPr>
+      <w:r>
+        <w:rPr>
+          <w:rFonts w:ascii="Times New Roman" w:hAnsi="Times New Roman" w:cs="Times New Roman"/>
+          <w:b/>
+          <w:bCs/>
+          <w:sz w:val="28"/>
+          <w:szCs w:val="28"/>
+        </w:rPr>
+        <w:t>1. Introduction</w:t>
+      </w:r>
+    </w:p>
+    <w:p>
+      <w:pPr>
+        <w:spacing w:after="0"/>
+        <w:rPr>
+          <w:rFonts w:ascii="Times New Roman" w:hAnsi="Times New Roman" w:cs="Times New Roman"/>
+          <w:b/>
+          <w:bCs/>
+          <w:sz w:val="28"/>
+          <w:szCs w:val="28"/>
+        </w:rPr>
+      </w:pPr>
+    </w:p>
+    <w:p>
+      <w:pPr>
+        <w:spacing w:after="0"/>
+        <w:rPr>
+          <w:rFonts w:ascii="Times New Roman" w:hAnsi="Times New Roman" w:cs="Times New Roman"/>
+          <w:b/>
+          <w:bCs/>
+          <w:sz w:val="28"/>
+          <w:szCs w:val="28"/>
+        </w:rPr>
+      </w:pPr>
+      <w:r>
+        <w:rPr>
+          <w:rFonts w:ascii="Times New Roman" w:hAnsi="Times New Roman" w:cs="Times New Roman"/>
+          <w:b/>
+          <w:bCs/>
+          <w:sz w:val="28"/>
+          <w:szCs w:val="28"/>
+        </w:rPr>
+        <w:t>1.1 Latent Cancer Toxicity and Air Pollution</w:t>
+      </w:r>
+    </w:p>
+    <w:p>
+      <w:pPr>
+        <w:spacing w:after="0"/>
+        <w:rPr>
+          <w:rFonts w:ascii="Times New Roman" w:hAnsi="Times New Roman" w:cs="Times New Roman"/>
+          <w:b/>
+          <w:bCs/>
+          <w:sz w:val="28"/>
+          <w:szCs w:val="28"/>
         </w:rPr>
       </w:pPr>
     </w:p>
@@ -2381,7 +2874,6 @@
         <w:rPr>
           <w:noProof/>
         </w:rPr>
-        <w:lastRenderedPageBreak/>
         <w:drawing>
           <wp:inline distT="0" distB="0" distL="0" distR="0" wp14:anchorId="6BAC042C" wp14:editId="41290E0F">
             <wp:extent cx="4639483" cy="4638968"/>
@@ -2400,7 +2892,7 @@
                     </pic:cNvPicPr>
                   </pic:nvPicPr>
                   <pic:blipFill>
-                    <a:blip r:embed="rId7" cstate="print">
+                    <a:blip r:embed="rId8" cstate="print">
                       <a:extLst>
                         <a:ext uri="{28A0092B-C50C-407E-A947-70E740481C1C}">
                           <a14:useLocalDpi xmlns:a14="http://schemas.microsoft.com/office/drawing/2010/main" val="0"/>
@@ -2660,7 +3152,16 @@
           <w:sz w:val="24"/>
           <w:szCs w:val="24"/>
         </w:rPr>
-        <w:t xml:space="preserve"> nitroaromatics and transition metals such as lead and cadmium, together with reactive oxygen species (ROS), all of which have well-documented connections to carcinogenic processes </w:t>
+        <w:t xml:space="preserve"> nitroaromatics and transition metals such as lead and cadmium, together with reactive oxygen species (ROS), all of which have well-documented connections to </w:t>
+      </w:r>
+      <w:r>
+        <w:rPr>
+          <w:rFonts w:ascii="Times New Roman" w:hAnsi="Times New Roman" w:cs="Times New Roman"/>
+          <w:sz w:val="24"/>
+          <w:szCs w:val="24"/>
+        </w:rPr>
+        <w:lastRenderedPageBreak/>
+        <w:t xml:space="preserve">carcinogenic processes </w:t>
       </w:r>
       <w:r>
         <w:rPr>
@@ -2959,7 +3460,6 @@
           <w:sz w:val="28"/>
           <w:szCs w:val="28"/>
         </w:rPr>
-        <w:lastRenderedPageBreak/>
         <w:t>1.2 p53 Pathway and Cancer</w:t>
       </w:r>
     </w:p>
@@ -3221,9 +3721,10 @@
         <w:rPr>
           <w:noProof/>
         </w:rPr>
+        <w:lastRenderedPageBreak/>
         <w:drawing>
-          <wp:inline distT="0" distB="0" distL="0" distR="0" wp14:anchorId="5F0D3BE0" wp14:editId="19BEE5D5">
-            <wp:extent cx="5029200" cy="5029200"/>
+          <wp:inline distT="0" distB="0" distL="0" distR="0" wp14:anchorId="5F0D3BE0" wp14:editId="542905C1">
+            <wp:extent cx="5455920" cy="5455920"/>
             <wp:effectExtent l="0" t="0" r="0" b="0"/>
             <wp:docPr id="596630607" name="Picture 8"/>
             <wp:cNvGraphicFramePr>
@@ -3239,7 +3740,7 @@
                     </pic:cNvPicPr>
                   </pic:nvPicPr>
                   <pic:blipFill>
-                    <a:blip r:embed="rId8">
+                    <a:blip r:embed="rId9">
                       <a:extLst>
                         <a:ext uri="{28A0092B-C50C-407E-A947-70E740481C1C}">
                           <a14:useLocalDpi xmlns:a14="http://schemas.microsoft.com/office/drawing/2010/main" val="0"/>
@@ -3254,7 +3755,7 @@
                   <pic:spPr bwMode="auto">
                     <a:xfrm>
                       <a:off x="0" y="0"/>
-                      <a:ext cx="5029200" cy="5029200"/>
+                      <a:ext cx="5455920" cy="5455920"/>
                     </a:xfrm>
                     <a:prstGeom prst="rect">
                       <a:avLst/>
@@ -3435,15 +3936,7 @@
           <w:rFonts w:ascii="Times New Roman" w:hAnsi="Times New Roman" w:cs="Times New Roman"/>
           <w:sz w:val="24"/>
         </w:rPr>
-        <w:t xml:space="preserve">(Kastenhuber and Lowe, 2017; Olivier et al., </w:t>
-      </w:r>
-      <w:r>
-        <w:rPr>
-          <w:rFonts w:ascii="Times New Roman" w:hAnsi="Times New Roman" w:cs="Times New Roman"/>
-          <w:sz w:val="24"/>
-        </w:rPr>
-        <w:lastRenderedPageBreak/>
-        <w:t>2010)</w:t>
+        <w:t>(Kastenhuber and Lowe, 2017; Olivier et al., 2010)</w:t>
       </w:r>
       <w:r>
         <w:rPr>
@@ -3587,6 +4080,7 @@
           <w:sz w:val="24"/>
           <w:szCs w:val="24"/>
         </w:rPr>
+        <w:lastRenderedPageBreak/>
         <w:t xml:space="preserve">Animal experiments have been the gold standard method of carcinogenicity evaluation with rat and mouse chronic bioassays as the classical legacy to note tumour growth following chemical exposure </w:t>
       </w:r>
       <w:r>
@@ -4319,7 +4813,16 @@
           <w:sz w:val="24"/>
           <w:szCs w:val="24"/>
         </w:rPr>
-        <w:t xml:space="preserve">. Combined with interpretability tools such as SHAP (Shapley Additive Explanations), </w:t>
+        <w:t xml:space="preserve">. Combined </w:t>
+      </w:r>
+      <w:r>
+        <w:rPr>
+          <w:rFonts w:ascii="Times New Roman" w:hAnsi="Times New Roman" w:cs="Times New Roman"/>
+          <w:sz w:val="24"/>
+          <w:szCs w:val="24"/>
+        </w:rPr>
+        <w:lastRenderedPageBreak/>
+        <w:t xml:space="preserve">with interpretability tools such as SHAP (Shapley Additive Explanations), </w:t>
       </w:r>
       <w:proofErr w:type="spellStart"/>
       <w:r>
@@ -5051,7 +5554,110 @@
           <w:sz w:val="24"/>
           <w:szCs w:val="24"/>
         </w:rPr>
-        <w:t xml:space="preserve">. The majority of SOA-derived chemicals remain to be </w:t>
+        <w:t>. The majority of SOA-derived chemicals remain to be characterised, with incomplete coverage in regulatory databases, and LC-MS/MS is instrumental in expanding the observable chemical world.</w:t>
+      </w:r>
+    </w:p>
+    <w:p>
+      <w:pPr>
+        <w:spacing w:after="0"/>
+        <w:jc w:val="both"/>
+        <w:rPr>
+          <w:rFonts w:ascii="Times New Roman" w:hAnsi="Times New Roman" w:cs="Times New Roman"/>
+          <w:sz w:val="24"/>
+          <w:szCs w:val="24"/>
+        </w:rPr>
+      </w:pPr>
+    </w:p>
+    <w:p>
+      <w:pPr>
+        <w:spacing w:after="0"/>
+        <w:jc w:val="both"/>
+        <w:rPr>
+          <w:rFonts w:ascii="Times New Roman" w:hAnsi="Times New Roman" w:cs="Times New Roman"/>
+          <w:sz w:val="24"/>
+          <w:szCs w:val="24"/>
+        </w:rPr>
+      </w:pPr>
+      <w:r>
+        <w:rPr>
+          <w:rFonts w:ascii="Times New Roman" w:hAnsi="Times New Roman" w:cs="Times New Roman"/>
+          <w:sz w:val="24"/>
+          <w:szCs w:val="24"/>
+        </w:rPr>
+        <w:t xml:space="preserve">Fragmentation patterns in tandem mass spectrometry (MS² or MS/MS) hold structural information that can be interpreted through computation. Software such as SIRIUS and </w:t>
+      </w:r>
+      <w:proofErr w:type="spellStart"/>
+      <w:r>
+        <w:rPr>
+          <w:rFonts w:ascii="Times New Roman" w:hAnsi="Times New Roman" w:cs="Times New Roman"/>
+          <w:sz w:val="24"/>
+          <w:szCs w:val="24"/>
+        </w:rPr>
+        <w:t>CSI:FingerID</w:t>
+      </w:r>
+      <w:proofErr w:type="spellEnd"/>
+      <w:r>
+        <w:rPr>
+          <w:rFonts w:ascii="Times New Roman" w:hAnsi="Times New Roman" w:cs="Times New Roman"/>
+          <w:sz w:val="24"/>
+          <w:szCs w:val="24"/>
+        </w:rPr>
+        <w:t xml:space="preserve"> are classic examples of this procedure in constructing molecular formulas and predicting substructural fingerprints from spectra</w:t>
+      </w:r>
+      <w:r>
+        <w:rPr>
+          <w:rFonts w:ascii="Times New Roman" w:hAnsi="Times New Roman" w:cs="Times New Roman"/>
+          <w:sz w:val="24"/>
+          <w:szCs w:val="24"/>
+        </w:rPr>
+        <w:t xml:space="preserve"> </w:t>
+      </w:r>
+      <w:r>
+        <w:rPr>
+          <w:rFonts w:ascii="Times New Roman" w:hAnsi="Times New Roman" w:cs="Times New Roman"/>
+          <w:sz w:val="24"/>
+          <w:szCs w:val="24"/>
+        </w:rPr>
+        <w:fldChar w:fldCharType="begin"/>
+      </w:r>
+      <w:r>
+        <w:rPr>
+          <w:rFonts w:ascii="Times New Roman" w:hAnsi="Times New Roman" w:cs="Times New Roman"/>
+          <w:sz w:val="24"/>
+          <w:szCs w:val="24"/>
+        </w:rPr>
+        <w:instrText xml:space="preserve"> ADDIN ZOTERO_ITEM CSL_CITATION {"citationID":"UU4bGkch","properties":{"formattedCitation":"(D\\uc0\\u252{}hrkop et al., 2019, 2015)","plainCitation":"(Dührkop et al., 2019, 2015)","noteIndex":0},"citationItems":[{"id":133,"uris":["http://zotero.org/users/local/PQz9MTWE/items/JZRIN4AM"],"itemData":{"id":133,"type":"article-journal","abstract":"Mass spectrometry is a predominant experimental technique in metabolomics and related fields, but metabolite structural elucidation remains highly challenging. We report SIRIUS 4 (https://bio.informatik.uni-jena.de/sirius/), which provides a fast computational approach for molecular structure identification. SIRIUS 4 integrates CSI:FingerID for searching in molecular structure databases. Using SIRIUS 4, we achieved identification rates of more than 70% on challenging metabolomics datasets.","container-title":"Nature Methods","DOI":"10.1038/s41592-019-0344-8","ISSN":"1548-7105","issue":"4","journalAbbreviation":"Nat Methods","language":"en","license":"2019 The Author(s), under exclusive licence to Springer Nature America, Inc.","note":"publisher: Nature Publishing Group","page":"299-302","source":"www.nature.com","title":"SIRIUS 4: a rapid tool for turning tandem mass spectra into metabolite structure information","title-short":"SIRIUS 4","volume":"16","author":[{"family":"Dührkop","given":"Kai"},{"family":"Fleischauer","given":"Markus"},{"family":"Ludwig","given":"Marcus"},{"family":"Aksenov","given":"Alexander A."},{"family":"Melnik","given":"Alexey V."},{"family":"Meusel","given":"Marvin"},{"family":"Dorrestein","given":"Pieter C."},{"family":"Rousu","given":"Juho"},{"family":"Böcker","given":"Sebastian"}],"issued":{"date-parts":[["2019",4]]}}},{"id":281,"uris":["http://zotero.org/users/local/PQz9MTWE/items/CXJZ2XRY"],"itemData":{"id":281,"type":"article-journal","abstract":"Metabolites provide a direct functional signature of cellular state. Untargeted metabolomics experiments usually rely on tandem MS to identify the thousands of compounds in a biological sample. Today, the vast majority of metabolites remain unknown. We present a method for searching molecular structure databases using tandem MS data of small molecules. Our method computes a fragmentation tree that best explains the fragmentation spectrum of an unknown molecule. We use the fragmentation tree to predict the molecular structure fingerprint of the unknown compound using machine learning. This fingerprint is then used to search a molecular structure database such as PubChem. Our method is shown to improve on the competing methods for computational metabolite identification by a considerable margin.","container-title":"Proceedings of the National Academy of Sciences","DOI":"10.1073/pnas.1509788112","issue":"41","note":"publisher: Proceedings of the National Academy of Sciences","page":"12580-12585","source":"pnas.org (Atypon)","title":"Searching molecular structure databases with tandem mass spectra using CSI:FingerID","title-short":"Searching molecular structure databases with tandem mass spectra using CSI","volume":"112","author":[{"family":"Dührkop","given":"Kai"},{"family":"Shen","given":"Huibin"},{"family":"Meusel","given":"Marvin"},{"family":"Rousu","given":"Juho"},{"family":"Böcker","given":"Sebastian"}],"issued":{"date-parts":[["2015",10,13]]}}}],"schema":"https://github.com/citation-style-language/schema/raw/master/csl-citation.json"} </w:instrText>
+      </w:r>
+      <w:r>
+        <w:rPr>
+          <w:rFonts w:ascii="Times New Roman" w:hAnsi="Times New Roman" w:cs="Times New Roman"/>
+          <w:sz w:val="24"/>
+          <w:szCs w:val="24"/>
+        </w:rPr>
+        <w:fldChar w:fldCharType="separate"/>
+      </w:r>
+      <w:r>
+        <w:rPr>
+          <w:rFonts w:ascii="Times New Roman" w:hAnsi="Times New Roman" w:cs="Times New Roman"/>
+          <w:sz w:val="24"/>
+        </w:rPr>
+        <w:t>(Dührkop et al., 2019, 2015)</w:t>
+      </w:r>
+      <w:r>
+        <w:rPr>
+          <w:rFonts w:ascii="Times New Roman" w:hAnsi="Times New Roman" w:cs="Times New Roman"/>
+          <w:sz w:val="24"/>
+          <w:szCs w:val="24"/>
+        </w:rPr>
+        <w:fldChar w:fldCharType="end"/>
+      </w:r>
+      <w:r>
+        <w:rPr>
+          <w:rFonts w:ascii="Times New Roman" w:hAnsi="Times New Roman" w:cs="Times New Roman"/>
+          <w:sz w:val="24"/>
+          <w:szCs w:val="24"/>
+        </w:rPr>
+        <w:t xml:space="preserve">. Subsequent results may then be integrated into machine learning models, with the spectral fingerprints being used to predict potential toxicological attributes. For example, MS2Tox demonstrates </w:t>
       </w:r>
       <w:r>
         <w:rPr>
@@ -5060,110 +5666,7 @@
           <w:szCs w:val="24"/>
         </w:rPr>
         <w:lastRenderedPageBreak/>
-        <w:t>characterised, with incomplete coverage in regulatory databases, and LC-MS/MS is instrumental in expanding the observable chemical world.</w:t>
-      </w:r>
-    </w:p>
-    <w:p>
-      <w:pPr>
-        <w:spacing w:after="0"/>
-        <w:jc w:val="both"/>
-        <w:rPr>
-          <w:rFonts w:ascii="Times New Roman" w:hAnsi="Times New Roman" w:cs="Times New Roman"/>
-          <w:sz w:val="24"/>
-          <w:szCs w:val="24"/>
-        </w:rPr>
-      </w:pPr>
-    </w:p>
-    <w:p>
-      <w:pPr>
-        <w:spacing w:after="0"/>
-        <w:jc w:val="both"/>
-        <w:rPr>
-          <w:rFonts w:ascii="Times New Roman" w:hAnsi="Times New Roman" w:cs="Times New Roman"/>
-          <w:sz w:val="24"/>
-          <w:szCs w:val="24"/>
-        </w:rPr>
-      </w:pPr>
-      <w:r>
-        <w:rPr>
-          <w:rFonts w:ascii="Times New Roman" w:hAnsi="Times New Roman" w:cs="Times New Roman"/>
-          <w:sz w:val="24"/>
-          <w:szCs w:val="24"/>
-        </w:rPr>
-        <w:t xml:space="preserve">Fragmentation patterns in tandem mass spectrometry (MS² or MS/MS) hold structural information that can be interpreted through computation. Software such as SIRIUS and </w:t>
-      </w:r>
-      <w:proofErr w:type="spellStart"/>
-      <w:r>
-        <w:rPr>
-          <w:rFonts w:ascii="Times New Roman" w:hAnsi="Times New Roman" w:cs="Times New Roman"/>
-          <w:sz w:val="24"/>
-          <w:szCs w:val="24"/>
-        </w:rPr>
-        <w:t>CSI:FingerID</w:t>
-      </w:r>
-      <w:proofErr w:type="spellEnd"/>
-      <w:r>
-        <w:rPr>
-          <w:rFonts w:ascii="Times New Roman" w:hAnsi="Times New Roman" w:cs="Times New Roman"/>
-          <w:sz w:val="24"/>
-          <w:szCs w:val="24"/>
-        </w:rPr>
-        <w:t xml:space="preserve"> are classic examples of this procedure in constructing molecular formulas and predicting substructural fingerprints from spectra</w:t>
-      </w:r>
-      <w:r>
-        <w:rPr>
-          <w:rFonts w:ascii="Times New Roman" w:hAnsi="Times New Roman" w:cs="Times New Roman"/>
-          <w:sz w:val="24"/>
-          <w:szCs w:val="24"/>
-        </w:rPr>
-        <w:t xml:space="preserve"> </w:t>
-      </w:r>
-      <w:r>
-        <w:rPr>
-          <w:rFonts w:ascii="Times New Roman" w:hAnsi="Times New Roman" w:cs="Times New Roman"/>
-          <w:sz w:val="24"/>
-          <w:szCs w:val="24"/>
-        </w:rPr>
-        <w:fldChar w:fldCharType="begin"/>
-      </w:r>
-      <w:r>
-        <w:rPr>
-          <w:rFonts w:ascii="Times New Roman" w:hAnsi="Times New Roman" w:cs="Times New Roman"/>
-          <w:sz w:val="24"/>
-          <w:szCs w:val="24"/>
-        </w:rPr>
-        <w:instrText xml:space="preserve"> ADDIN ZOTERO_ITEM CSL_CITATION {"citationID":"UU4bGkch","properties":{"formattedCitation":"(D\\uc0\\u252{}hrkop et al., 2019, 2015)","plainCitation":"(Dührkop et al., 2019, 2015)","noteIndex":0},"citationItems":[{"id":133,"uris":["http://zotero.org/users/local/PQz9MTWE/items/JZRIN4AM"],"itemData":{"id":133,"type":"article-journal","abstract":"Mass spectrometry is a predominant experimental technique in metabolomics and related fields, but metabolite structural elucidation remains highly challenging. We report SIRIUS 4 (https://bio.informatik.uni-jena.de/sirius/), which provides a fast computational approach for molecular structure identification. SIRIUS 4 integrates CSI:FingerID for searching in molecular structure databases. Using SIRIUS 4, we achieved identification rates of more than 70% on challenging metabolomics datasets.","container-title":"Nature Methods","DOI":"10.1038/s41592-019-0344-8","ISSN":"1548-7105","issue":"4","journalAbbreviation":"Nat Methods","language":"en","license":"2019 The Author(s), under exclusive licence to Springer Nature America, Inc.","note":"publisher: Nature Publishing Group","page":"299-302","source":"www.nature.com","title":"SIRIUS 4: a rapid tool for turning tandem mass spectra into metabolite structure information","title-short":"SIRIUS 4","volume":"16","author":[{"family":"Dührkop","given":"Kai"},{"family":"Fleischauer","given":"Markus"},{"family":"Ludwig","given":"Marcus"},{"family":"Aksenov","given":"Alexander A."},{"family":"Melnik","given":"Alexey V."},{"family":"Meusel","given":"Marvin"},{"family":"Dorrestein","given":"Pieter C."},{"family":"Rousu","given":"Juho"},{"family":"Böcker","given":"Sebastian"}],"issued":{"date-parts":[["2019",4]]}}},{"id":281,"uris":["http://zotero.org/users/local/PQz9MTWE/items/CXJZ2XRY"],"itemData":{"id":281,"type":"article-journal","abstract":"Metabolites provide a direct functional signature of cellular state. Untargeted metabolomics experiments usually rely on tandem MS to identify the thousands of compounds in a biological sample. Today, the vast majority of metabolites remain unknown. We present a method for searching molecular structure databases using tandem MS data of small molecules. Our method computes a fragmentation tree that best explains the fragmentation spectrum of an unknown molecule. We use the fragmentation tree to predict the molecular structure fingerprint of the unknown compound using machine learning. This fingerprint is then used to search a molecular structure database such as PubChem. Our method is shown to improve on the competing methods for computational metabolite identification by a considerable margin.","container-title":"Proceedings of the National Academy of Sciences","DOI":"10.1073/pnas.1509788112","issue":"41","note":"publisher: Proceedings of the National Academy of Sciences","page":"12580-12585","source":"pnas.org (Atypon)","title":"Searching molecular structure databases with tandem mass spectra using CSI:FingerID","title-short":"Searching molecular structure databases with tandem mass spectra using CSI","volume":"112","author":[{"family":"Dührkop","given":"Kai"},{"family":"Shen","given":"Huibin"},{"family":"Meusel","given":"Marvin"},{"family":"Rousu","given":"Juho"},{"family":"Böcker","given":"Sebastian"}],"issued":{"date-parts":[["2015",10,13]]}}}],"schema":"https://github.com/citation-style-language/schema/raw/master/csl-citation.json"} </w:instrText>
-      </w:r>
-      <w:r>
-        <w:rPr>
-          <w:rFonts w:ascii="Times New Roman" w:hAnsi="Times New Roman" w:cs="Times New Roman"/>
-          <w:sz w:val="24"/>
-          <w:szCs w:val="24"/>
-        </w:rPr>
-        <w:fldChar w:fldCharType="separate"/>
-      </w:r>
-      <w:r>
-        <w:rPr>
-          <w:rFonts w:ascii="Times New Roman" w:hAnsi="Times New Roman" w:cs="Times New Roman"/>
-          <w:sz w:val="24"/>
-        </w:rPr>
-        <w:t>(Dührkop et al., 2019, 2015)</w:t>
-      </w:r>
-      <w:r>
-        <w:rPr>
-          <w:rFonts w:ascii="Times New Roman" w:hAnsi="Times New Roman" w:cs="Times New Roman"/>
-          <w:sz w:val="24"/>
-          <w:szCs w:val="24"/>
-        </w:rPr>
-        <w:fldChar w:fldCharType="end"/>
-      </w:r>
-      <w:r>
-        <w:rPr>
-          <w:rFonts w:ascii="Times New Roman" w:hAnsi="Times New Roman" w:cs="Times New Roman"/>
-          <w:sz w:val="24"/>
-          <w:szCs w:val="24"/>
-        </w:rPr>
-        <w:t xml:space="preserve">. Subsequent results may then be integrated into machine learning models, with the spectral fingerprints being used to predict potential toxicological attributes. For example, MS2Tox demonstrates that ecotoxicity may be predicted with </w:t>
+        <w:t xml:space="preserve">that ecotoxicity may be predicted with </w:t>
       </w:r>
       <w:proofErr w:type="spellStart"/>
       <w:r>
@@ -5803,16 +6306,7 @@
           <w:sz w:val="24"/>
           <w:szCs w:val="24"/>
         </w:rPr>
-        <w:t xml:space="preserve">This strategy underpins significant safety and ethics models, such as Next Generation Risk Assessment (NGRA) and the 3Rs principles of Replacement (wherever possible avoiding the use of animals), Reduction (minimising the number of animals used) and Refinement (reducing </w:t>
-      </w:r>
-      <w:r>
-        <w:rPr>
-          <w:rFonts w:ascii="Times New Roman" w:hAnsi="Times New Roman" w:cs="Times New Roman"/>
-          <w:sz w:val="24"/>
-          <w:szCs w:val="24"/>
-        </w:rPr>
-        <w:lastRenderedPageBreak/>
-        <w:t>the harm caused by tests)</w:t>
+        <w:t>This strategy underpins significant safety and ethics models, such as Next Generation Risk Assessment (NGRA) and the 3Rs principles of Replacement (wherever possible avoiding the use of animals), Reduction (minimising the number of animals used) and Refinement (reducing the harm caused by tests)</w:t>
       </w:r>
       <w:r>
         <w:rPr>
@@ -5983,7 +6477,16 @@
           <w:sz w:val="24"/>
           <w:szCs w:val="24"/>
         </w:rPr>
-        <w:t>This subsection provides a detailed explanation of the data sources, cheminformatics feature engineering, machine learning strategy, and external validation protocols employed to construct a robust and interpretable predictive model of chemical carcinogenicity. The broad goal of this research is to predict the likelihood of an atmospheric organic compound activating the p53 tumour suppressor pathway, indicative of genotoxic and carcinogenic activity. The pipeline integrates publicly available high-throughput toxicological screens with cheminformatics-based structural descriptors, advanced machine learning algorithms, and external spectral fingerprint verification. Analyses were conducted using R version 4.3.1 on an open-source, reproducible computing environment.</w:t>
+        <w:t xml:space="preserve">This subsection provides a detailed explanation of the data sources, cheminformatics feature engineering, machine learning strategy, and external validation protocols employed to </w:t>
+      </w:r>
+      <w:r>
+        <w:rPr>
+          <w:rFonts w:ascii="Times New Roman" w:hAnsi="Times New Roman" w:cs="Times New Roman"/>
+          <w:sz w:val="24"/>
+          <w:szCs w:val="24"/>
+        </w:rPr>
+        <w:lastRenderedPageBreak/>
+        <w:t>construct a robust and interpretable predictive model of chemical carcinogenicity. The broad goal of this research is to predict the likelihood of an atmospheric organic compound activating the p53 tumour suppressor pathway, indicative of genotoxic and carcinogenic activity. The pipeline integrates publicly available high-throughput toxicological screens with cheminformatics-based structural descriptors, advanced machine learning algorithms, and external spectral fingerprint verification. Analyses were conducted using R version 4.3.1 on an open-source, reproducible computing environment.</w:t>
       </w:r>
     </w:p>
     <w:p>
@@ -6600,8 +7103,347 @@
           <w:sz w:val="24"/>
           <w:szCs w:val="24"/>
         </w:rPr>
-        <w:t xml:space="preserve">. Fingerprints are numerical or </w:t>
-      </w:r>
+        <w:t>. Fingerprints are numerical or binary descriptors that characterize substructural motifs, topology, and physicochemical features of molecules.</w:t>
+      </w:r>
+    </w:p>
+    <w:p>
+      <w:pPr>
+        <w:spacing w:after="0"/>
+        <w:jc w:val="both"/>
+        <w:rPr>
+          <w:rFonts w:ascii="Times New Roman" w:hAnsi="Times New Roman" w:cs="Times New Roman"/>
+          <w:sz w:val="24"/>
+          <w:szCs w:val="24"/>
+        </w:rPr>
+      </w:pPr>
+    </w:p>
+    <w:p>
+      <w:pPr>
+        <w:spacing w:after="0"/>
+        <w:jc w:val="both"/>
+        <w:rPr>
+          <w:rFonts w:ascii="Times New Roman" w:hAnsi="Times New Roman" w:cs="Times New Roman"/>
+          <w:sz w:val="24"/>
+          <w:szCs w:val="24"/>
+        </w:rPr>
+      </w:pPr>
+      <w:r>
+        <w:rPr>
+          <w:rFonts w:ascii="Times New Roman" w:hAnsi="Times New Roman" w:cs="Times New Roman"/>
+          <w:sz w:val="24"/>
+          <w:szCs w:val="24"/>
+        </w:rPr>
+        <w:t xml:space="preserve">A range of fingerprints was employed for providing high-density structural data. They included MACCS keys (166-bit substructure motifs) </w:t>
+      </w:r>
+      <w:r>
+        <w:rPr>
+          <w:rFonts w:ascii="Times New Roman" w:hAnsi="Times New Roman" w:cs="Times New Roman"/>
+          <w:sz w:val="24"/>
+          <w:szCs w:val="24"/>
+        </w:rPr>
+        <w:fldChar w:fldCharType="begin"/>
+      </w:r>
+      <w:r>
+        <w:rPr>
+          <w:rFonts w:ascii="Times New Roman" w:hAnsi="Times New Roman" w:cs="Times New Roman"/>
+          <w:sz w:val="24"/>
+          <w:szCs w:val="24"/>
+        </w:rPr>
+        <w:instrText xml:space="preserve"> ADDIN ZOTERO_ITEM CSL_CITATION {"citationID":"FCnQ44w8","properties":{"formattedCitation":"(Durant et al., 2002)","plainCitation":"(Durant et al., 2002)","noteIndex":0},"citationItems":[{"id":616,"uris":["http://zotero.org/users/local/PQz9MTWE/items/ENDJX5NV"],"itemData":{"id":616,"type":"article-journal","abstract":"For a number of years MDL products have exposed both 166 bit and 960 bit keysets based on 2D descriptors. These keysets were originally constructed and optimized for substructure searching. We report on improvements in the performance of MDL keysets which are reoptimized for use in molecular similarity. Classification performance for a test data set of 957 compounds was increased from 0.65 for the 166 bit keyset and 0.67 for the 960 bit keyset to 0.71 for a surprisal S/N pruned keyset containing 208 bits and 0.71 for a genetic algorithm optimized keyset containing 548 bits. We present an overview of the underlying technology supporting the definition of descriptors and the encoding of these descriptors into keysets. This technology allows definition of descriptors as combinations of atom properties, bond properties, and atomic neighborhoods at various topological separations as well as supporting a number of custom descriptors. These descriptors can then be used to set one or more bits in a keyset. We constructed various keysets and optimized their performance in clustering bioactive substances. Performance was measured using methodology developed by Briem and Lessel. “Directed pruning” was carried out by eliminating bits from the keysets on the basis of random selection, values of the surprisal of the bit, or values of the surprisal S/N ratio of the bit. The random pruning experiment highlighted the insensitivity of keyset performance for keyset lengths of more than 1000 bits. Contrary to initial expectations, pruning on the basis of the surprisal values of the various bits resulted in keysets which underperformed those resulting from random pruning. In contrast, pruning on the basis of the surprisal S/N ratio was found to yield keysets which performed better than those resulting from random pruning. We also explored the use of genetic algorithms in the selection of optimal keysets. Once more the performance was only a weak function of keyset size, and the optimizations failed to identify a single globally optimal keyset. Instead multiple, equally optimal keysets could be produced which had relatively low overlap of the descriptors they encoded.","container-title":"Journal of Chemical Information and Computer Sciences","DOI":"10.1021/ci010132r","ISSN":"0095-2338","issue":"6","journalAbbreviation":"J. Chem. Inf. Comput. Sci.","note":"publisher: American Chemical Society","page":"1273-1280","source":"ACS Publications","title":"Reoptimization of MDL Keys for Use in Drug Discovery","volume":"42","author":[{"family":"Durant","given":"Joseph L."},{"family":"Leland","given":"Burton A."},{"family":"Henry","given":"Douglas R."},{"family":"Nourse","given":"James G."}],"issued":{"date-parts":[["2002",11,1]]}}}],"schema":"https://github.com/citation-style-language/schema/raw/master/csl-citation.json"} </w:instrText>
+      </w:r>
+      <w:r>
+        <w:rPr>
+          <w:rFonts w:ascii="Times New Roman" w:hAnsi="Times New Roman" w:cs="Times New Roman"/>
+          <w:sz w:val="24"/>
+          <w:szCs w:val="24"/>
+        </w:rPr>
+        <w:fldChar w:fldCharType="separate"/>
+      </w:r>
+      <w:r>
+        <w:rPr>
+          <w:rFonts w:ascii="Times New Roman" w:hAnsi="Times New Roman" w:cs="Times New Roman"/>
+          <w:sz w:val="24"/>
+        </w:rPr>
+        <w:t>(Durant et al., 2002)</w:t>
+      </w:r>
+      <w:r>
+        <w:rPr>
+          <w:rFonts w:ascii="Times New Roman" w:hAnsi="Times New Roman" w:cs="Times New Roman"/>
+          <w:sz w:val="24"/>
+          <w:szCs w:val="24"/>
+        </w:rPr>
+        <w:fldChar w:fldCharType="end"/>
+      </w:r>
+      <w:r>
+        <w:rPr>
+          <w:rFonts w:ascii="Times New Roman" w:hAnsi="Times New Roman" w:cs="Times New Roman"/>
+          <w:sz w:val="24"/>
+          <w:szCs w:val="24"/>
+        </w:rPr>
+        <w:t xml:space="preserve">, PubChem fingerprints (881-bit descriptors used in PubChem database) </w:t>
+      </w:r>
+      <w:r>
+        <w:rPr>
+          <w:rFonts w:ascii="Times New Roman" w:hAnsi="Times New Roman" w:cs="Times New Roman"/>
+          <w:sz w:val="24"/>
+          <w:szCs w:val="24"/>
+        </w:rPr>
+        <w:fldChar w:fldCharType="begin"/>
+      </w:r>
+      <w:r>
+        <w:rPr>
+          <w:rFonts w:ascii="Times New Roman" w:hAnsi="Times New Roman" w:cs="Times New Roman"/>
+          <w:sz w:val="24"/>
+          <w:szCs w:val="24"/>
+        </w:rPr>
+        <w:instrText xml:space="preserve"> ADDIN ZOTERO_ITEM CSL_CITATION {"citationID":"IbALhRuH","properties":{"formattedCitation":"(Wang et al., 2009)","plainCitation":"(Wang et al., 2009)","noteIndex":0},"citationItems":[{"id":867,"uris":["http://zotero.org/users/local/PQz9MTWE/items/BK24V6RT"],"itemData":{"id":867,"type":"article-journal","abstract":"PubChem (http://pubchem.ncbi.nlm.nih.gov) is a public repository for biological properties of small molecules hosted by the US National Institutes of Health (NIH). PubChem BioAssay database currently contains biological test results for more than 700 000 compounds. The goal of PubChem is to make this information easily accessible to biomedical researchers. In this work, we present a set of web servers to facilitate and optimize the utility of biological activity information within PubChem. These web-based services provide tools for rapid data retrieval, integration and comparison of biological screening results, exploratory structure–activity analysis, and target selectivity examination. This article reviews these bioactivity analysis tools and discusses their uses. Most of the tools described in this work can be directly accessed at http:// pubchem.ncbi.nlm.nih.gov/assay/. URLs for accessing other tools described in this work are specified individually.","container-title":"Nucleic Acids Research","DOI":"10.1093/nar/gkp456","ISSN":"0305-1048, 1362-4962","issue":"Web Server","journalAbbreviation":"Nucleic Acids Research","language":"en","license":"http://creativecommons.org/licenses/by-nc/2.0/uk/","page":"W623-W633","source":"DOI.org (Crossref)","title":"PubChem: a public information system for analyzing bioactivities of small molecules","title-short":"PubChem","volume":"37","author":[{"family":"Wang","given":"Y."},{"family":"Xiao","given":"J."},{"family":"Suzek","given":"T. O."},{"family":"Zhang","given":"J."},{"family":"Wang","given":"J."},{"family":"Bryant","given":"S. H."}],"issued":{"date-parts":[["2009",7,1]]}}}],"schema":"https://github.com/citation-style-language/schema/raw/master/csl-citation.json"} </w:instrText>
+      </w:r>
+      <w:r>
+        <w:rPr>
+          <w:rFonts w:ascii="Times New Roman" w:hAnsi="Times New Roman" w:cs="Times New Roman"/>
+          <w:sz w:val="24"/>
+          <w:szCs w:val="24"/>
+        </w:rPr>
+        <w:fldChar w:fldCharType="separate"/>
+      </w:r>
+      <w:r>
+        <w:rPr>
+          <w:rFonts w:ascii="Times New Roman" w:hAnsi="Times New Roman" w:cs="Times New Roman"/>
+          <w:sz w:val="24"/>
+        </w:rPr>
+        <w:t>(Wang et al., 2009)</w:t>
+      </w:r>
+      <w:r>
+        <w:rPr>
+          <w:rFonts w:ascii="Times New Roman" w:hAnsi="Times New Roman" w:cs="Times New Roman"/>
+          <w:sz w:val="24"/>
+          <w:szCs w:val="24"/>
+        </w:rPr>
+        <w:fldChar w:fldCharType="end"/>
+      </w:r>
+      <w:r>
+        <w:rPr>
+          <w:rFonts w:ascii="Times New Roman" w:hAnsi="Times New Roman" w:cs="Times New Roman"/>
+          <w:sz w:val="24"/>
+          <w:szCs w:val="24"/>
+        </w:rPr>
+        <w:t xml:space="preserve">, and </w:t>
+      </w:r>
+      <w:proofErr w:type="spellStart"/>
+      <w:r>
+        <w:rPr>
+          <w:rFonts w:ascii="Times New Roman" w:hAnsi="Times New Roman" w:cs="Times New Roman"/>
+          <w:sz w:val="24"/>
+          <w:szCs w:val="24"/>
+        </w:rPr>
+        <w:t>Klekota</w:t>
+      </w:r>
+      <w:proofErr w:type="spellEnd"/>
+      <w:r>
+        <w:rPr>
+          <w:rFonts w:ascii="Times New Roman" w:hAnsi="Times New Roman" w:cs="Times New Roman"/>
+          <w:sz w:val="24"/>
+          <w:szCs w:val="24"/>
+        </w:rPr>
+        <w:t>–Roth fingerprints (4860-bit motifs tuned for bioactivity prediction)</w:t>
+      </w:r>
+      <w:r>
+        <w:rPr>
+          <w:rFonts w:ascii="Times New Roman" w:hAnsi="Times New Roman" w:cs="Times New Roman"/>
+          <w:sz w:val="24"/>
+          <w:szCs w:val="24"/>
+        </w:rPr>
+        <w:t xml:space="preserve"> </w:t>
+      </w:r>
+      <w:r>
+        <w:rPr>
+          <w:rFonts w:ascii="Times New Roman" w:hAnsi="Times New Roman" w:cs="Times New Roman"/>
+          <w:sz w:val="24"/>
+          <w:szCs w:val="24"/>
+        </w:rPr>
+        <w:fldChar w:fldCharType="begin"/>
+      </w:r>
+      <w:r>
+        <w:rPr>
+          <w:rFonts w:ascii="Times New Roman" w:hAnsi="Times New Roman" w:cs="Times New Roman"/>
+          <w:sz w:val="24"/>
+          <w:szCs w:val="24"/>
+        </w:rPr>
+        <w:instrText xml:space="preserve"> ADDIN ZOTERO_ITEM CSL_CITATION {"citationID":"rkIGWgnz","properties":{"formattedCitation":"(Klekota and Roth, 2008)","plainCitation":"(Klekota and Roth, 2008)","noteIndex":0},"citationItems":[{"id":602,"uris":["http://zotero.org/users/local/PQz9MTWE/items/NIEWSQ9J"],"itemData":{"id":602,"type":"article-journal","abstract":"Motivation: Certain chemical substructures are present in many drugs. This has led to the claim of ‘privileged’ substructures which are predisposed to bioactivity. Because bias in screening library construction could explain this phenomenon, the existence of privilege has been controversial.Results: Using diverse phenotypic assays, we defined bioactivity for multiple compound libraries. Many substructures were associated with bioactivity even after accounting for substructure prevalence in the library, thus validating the privileged substructure concept. Determinations of privilege were confirmed in independent assays and libraries. Our analysis also revealed ‘underprivileged’ substructures and ‘conditional privilege’—rules relating combinations of substructure to bioactivity. Most previously reported substructures have been flat aromatic ring systems. Although we validated such substructures, we also identified three-dimensional privileged substructures. Most privileged substructures display a wide variety of substituents suggesting an entropic mechanism of privilege. Compounds containing privileged substructures had a doubled rate of bioactivity, suggesting practical consequences for pharmaceutical discovery.Contact:  fritz_roth@hms.harvard.eduSupplementary information:  Supplementary data are available at Bioinformatics online.","container-title":"Bioinformatics","DOI":"10.1093/bioinformatics/btn479","ISSN":"1367-4803","issue":"21","journalAbbreviation":"Bioinformatics","page":"2518-2525","source":"Silverchair","title":"Chemical substructures that enrich for biological activity","volume":"24","author":[{"family":"Klekota","given":"Justin"},{"family":"Roth","given":"Frederick P."}],"issued":{"date-parts":[["2008",11,1]]}}}],"schema":"https://github.com/citation-style-language/schema/raw/master/csl-citation.json"} </w:instrText>
+      </w:r>
+      <w:r>
+        <w:rPr>
+          <w:rFonts w:ascii="Times New Roman" w:hAnsi="Times New Roman" w:cs="Times New Roman"/>
+          <w:sz w:val="24"/>
+          <w:szCs w:val="24"/>
+        </w:rPr>
+        <w:fldChar w:fldCharType="separate"/>
+      </w:r>
+      <w:r>
+        <w:rPr>
+          <w:rFonts w:ascii="Times New Roman" w:hAnsi="Times New Roman" w:cs="Times New Roman"/>
+          <w:sz w:val="24"/>
+        </w:rPr>
+        <w:t>(Klekota and Roth, 2008)</w:t>
+      </w:r>
+      <w:r>
+        <w:rPr>
+          <w:rFonts w:ascii="Times New Roman" w:hAnsi="Times New Roman" w:cs="Times New Roman"/>
+          <w:sz w:val="24"/>
+          <w:szCs w:val="24"/>
+        </w:rPr>
+        <w:fldChar w:fldCharType="end"/>
+      </w:r>
+      <w:r>
+        <w:rPr>
+          <w:rFonts w:ascii="Times New Roman" w:hAnsi="Times New Roman" w:cs="Times New Roman"/>
+          <w:sz w:val="24"/>
+          <w:szCs w:val="24"/>
+        </w:rPr>
+        <w:t xml:space="preserve">. Other descriptors reflecting electronic and topological properties, such as CDK standard fingerprints (1024-bit) </w:t>
+      </w:r>
+      <w:r>
+        <w:rPr>
+          <w:rFonts w:ascii="Times New Roman" w:hAnsi="Times New Roman" w:cs="Times New Roman"/>
+          <w:sz w:val="24"/>
+          <w:szCs w:val="24"/>
+        </w:rPr>
+        <w:fldChar w:fldCharType="begin"/>
+      </w:r>
+      <w:r>
+        <w:rPr>
+          <w:rFonts w:ascii="Times New Roman" w:hAnsi="Times New Roman" w:cs="Times New Roman"/>
+          <w:sz w:val="24"/>
+          <w:szCs w:val="24"/>
+        </w:rPr>
+        <w:instrText xml:space="preserve"> ADDIN ZOTERO_ITEM CSL_CITATION {"citationID":"ve7wP1iw","properties":{"formattedCitation":"(Steinbeck et al., 2003)","plainCitation":"(Steinbeck et al., 2003)","noteIndex":0},"citationItems":[{"id":868,"uris":["http://zotero.org/users/local/PQz9MTWE/items/INEHYFJU"],"itemData":{"id":868,"type":"article-journal","abstract":"The Chemistry Development Kit (CDK) is a freely available open-source Java library for Structural Chemo- and Bioinformatics. Its architecture and capabilities as well as the development as an open-source project by a team of international collaborators from academic and industrial institutions is described. The CDK provides methods for many common tasks in molecular informatics, including 2D and 3D rendering of chemical structures, I/O routines, SMILES parsing and generation, ring searches, isomorphism checking, structure diagram generation, etc. Application scenarios as well as access information for interested users and potential contributors are given.","container-title":"Journal of Chemical Information and Computer Sciences","DOI":"10.1021/ci025584y","ISSN":"0095-2338","issue":"2","journalAbbreviation":"J. Chem. Inf. Comput. Sci.","note":"publisher: American Chemical Society","page":"493-500","source":"ACS Publications","title":"The Chemistry Development Kit (CDK):  An Open-Source Java Library for Chemo- and Bioinformatics","title-short":"The Chemistry Development Kit (CDK)","volume":"43","author":[{"family":"Steinbeck","given":"Christoph"},{"family":"Han","given":"Yongquan"},{"family":"Kuhn","given":"Stefan"},{"family":"Horlacher","given":"Oliver"},{"family":"Luttmann","given":"Edgar"},{"family":"Willighagen","given":"Egon"}],"issued":{"date-parts":[["2003",3,1]]}}}],"schema":"https://github.com/citation-style-language/schema/raw/master/csl-citation.json"} </w:instrText>
+      </w:r>
+      <w:r>
+        <w:rPr>
+          <w:rFonts w:ascii="Times New Roman" w:hAnsi="Times New Roman" w:cs="Times New Roman"/>
+          <w:sz w:val="24"/>
+          <w:szCs w:val="24"/>
+        </w:rPr>
+        <w:fldChar w:fldCharType="separate"/>
+      </w:r>
+      <w:r>
+        <w:rPr>
+          <w:rFonts w:ascii="Times New Roman" w:hAnsi="Times New Roman" w:cs="Times New Roman"/>
+          <w:sz w:val="24"/>
+        </w:rPr>
+        <w:t>(Steinbeck et al., 2003)</w:t>
+      </w:r>
+      <w:r>
+        <w:rPr>
+          <w:rFonts w:ascii="Times New Roman" w:hAnsi="Times New Roman" w:cs="Times New Roman"/>
+          <w:sz w:val="24"/>
+          <w:szCs w:val="24"/>
+        </w:rPr>
+        <w:fldChar w:fldCharType="end"/>
+      </w:r>
+      <w:r>
+        <w:rPr>
+          <w:rFonts w:ascii="Times New Roman" w:hAnsi="Times New Roman" w:cs="Times New Roman"/>
+          <w:sz w:val="24"/>
+          <w:szCs w:val="24"/>
+        </w:rPr>
+        <w:t xml:space="preserve"> and </w:t>
+      </w:r>
+      <w:proofErr w:type="spellStart"/>
+      <w:r>
+        <w:rPr>
+          <w:rFonts w:ascii="Times New Roman" w:hAnsi="Times New Roman" w:cs="Times New Roman"/>
+          <w:sz w:val="24"/>
+          <w:szCs w:val="24"/>
+        </w:rPr>
+        <w:t>EState</w:t>
+      </w:r>
+      <w:proofErr w:type="spellEnd"/>
+      <w:r>
+        <w:rPr>
+          <w:rFonts w:ascii="Times New Roman" w:hAnsi="Times New Roman" w:cs="Times New Roman"/>
+          <w:sz w:val="24"/>
+          <w:szCs w:val="24"/>
+        </w:rPr>
+        <w:t xml:space="preserve"> fingerprints</w:t>
+      </w:r>
+      <w:r>
+        <w:rPr>
+          <w:rFonts w:ascii="Times New Roman" w:hAnsi="Times New Roman" w:cs="Times New Roman"/>
+          <w:sz w:val="24"/>
+          <w:szCs w:val="24"/>
+        </w:rPr>
+        <w:t xml:space="preserve"> </w:t>
+      </w:r>
+      <w:r>
+        <w:rPr>
+          <w:rFonts w:ascii="Times New Roman" w:hAnsi="Times New Roman" w:cs="Times New Roman"/>
+          <w:sz w:val="24"/>
+          <w:szCs w:val="24"/>
+        </w:rPr>
+        <w:fldChar w:fldCharType="begin"/>
+      </w:r>
+      <w:r>
+        <w:rPr>
+          <w:rFonts w:ascii="Times New Roman" w:hAnsi="Times New Roman" w:cs="Times New Roman"/>
+          <w:sz w:val="24"/>
+          <w:szCs w:val="24"/>
+        </w:rPr>
+        <w:instrText xml:space="preserve"> ADDIN ZOTERO_ITEM CSL_CITATION {"citationID":"7w05CPwU","properties":{"formattedCitation":"(Hall and Kier, 1995)","plainCitation":"(Hall and Kier, 1995)","noteIndex":0},"citationItems":[{"id":872,"uris":["http://zotero.org/users/local/PQz9MTWE/items/8TUJ3NDW"],"itemData":{"id":872,"type":"article-journal","container-title":"Journal of Chemical Information and Computer Sciences","DOI":"10.1021/ci00028a014","ISSN":"0095-2338, 1520-5142","issue":"6","journalAbbreviation":"J. Chem. Inf. Comput. Sci.","language":"en","page":"1039-1045","source":"DOI.org (Crossref)","title":"Electrotopological State Indices for Atom Types: A Novel Combination of Electronic, Topological, and Valence State Information","title-short":"Electrotopological State Indices for Atom Types","volume":"35","author":[{"family":"Hall","given":"Lowell H."},{"family":"Kier","given":"Lemont B."}],"issued":{"date-parts":[["1995",11,1]]}}}],"schema":"https://github.com/citation-style-language/schema/raw/master/csl-citation.json"} </w:instrText>
+      </w:r>
+      <w:r>
+        <w:rPr>
+          <w:rFonts w:ascii="Times New Roman" w:hAnsi="Times New Roman" w:cs="Times New Roman"/>
+          <w:sz w:val="24"/>
+          <w:szCs w:val="24"/>
+        </w:rPr>
+        <w:fldChar w:fldCharType="separate"/>
+      </w:r>
+      <w:r>
+        <w:rPr>
+          <w:rFonts w:ascii="Times New Roman" w:hAnsi="Times New Roman" w:cs="Times New Roman"/>
+          <w:sz w:val="24"/>
+        </w:rPr>
+        <w:t>(Hall and Kier, 1995)</w:t>
+      </w:r>
+      <w:r>
+        <w:rPr>
+          <w:rFonts w:ascii="Times New Roman" w:hAnsi="Times New Roman" w:cs="Times New Roman"/>
+          <w:sz w:val="24"/>
+          <w:szCs w:val="24"/>
+        </w:rPr>
+        <w:fldChar w:fldCharType="end"/>
+      </w:r>
+      <w:r>
+        <w:rPr>
+          <w:rFonts w:ascii="Times New Roman" w:hAnsi="Times New Roman" w:cs="Times New Roman"/>
+          <w:sz w:val="24"/>
+          <w:szCs w:val="24"/>
+        </w:rPr>
+        <w:t>, were also generated.</w:t>
+      </w:r>
+    </w:p>
+    <w:p>
+      <w:pPr>
+        <w:spacing w:after="0"/>
+        <w:jc w:val="both"/>
+        <w:rPr>
+          <w:rFonts w:ascii="Times New Roman" w:hAnsi="Times New Roman" w:cs="Times New Roman"/>
+          <w:sz w:val="24"/>
+          <w:szCs w:val="24"/>
+        </w:rPr>
+      </w:pPr>
+    </w:p>
+    <w:p>
+      <w:pPr>
+        <w:spacing w:after="0"/>
+        <w:jc w:val="both"/>
+        <w:rPr>
+          <w:rFonts w:ascii="Times New Roman" w:hAnsi="Times New Roman" w:cs="Times New Roman"/>
+          <w:sz w:val="24"/>
+          <w:szCs w:val="24"/>
+        </w:rPr>
+      </w:pPr>
       <w:r>
         <w:rPr>
           <w:rFonts w:ascii="Times New Roman" w:hAnsi="Times New Roman" w:cs="Times New Roman"/>
@@ -6609,353 +7451,6 @@
           <w:szCs w:val="24"/>
         </w:rPr>
         <w:lastRenderedPageBreak/>
-        <w:t>binary descriptors that characterize substructural motifs, topology, and physicochemical features of molecules.</w:t>
-      </w:r>
-    </w:p>
-    <w:p>
-      <w:pPr>
-        <w:spacing w:after="0"/>
-        <w:jc w:val="both"/>
-        <w:rPr>
-          <w:rFonts w:ascii="Times New Roman" w:hAnsi="Times New Roman" w:cs="Times New Roman"/>
-          <w:sz w:val="24"/>
-          <w:szCs w:val="24"/>
-        </w:rPr>
-      </w:pPr>
-    </w:p>
-    <w:p>
-      <w:pPr>
-        <w:spacing w:after="0"/>
-        <w:jc w:val="both"/>
-        <w:rPr>
-          <w:rFonts w:ascii="Times New Roman" w:hAnsi="Times New Roman" w:cs="Times New Roman"/>
-          <w:sz w:val="24"/>
-          <w:szCs w:val="24"/>
-        </w:rPr>
-      </w:pPr>
-      <w:r>
-        <w:rPr>
-          <w:rFonts w:ascii="Times New Roman" w:hAnsi="Times New Roman" w:cs="Times New Roman"/>
-          <w:sz w:val="24"/>
-          <w:szCs w:val="24"/>
-        </w:rPr>
-        <w:t xml:space="preserve">A range of fingerprints was employed for providing high-density structural data. They included MACCS keys (166-bit substructure motifs) </w:t>
-      </w:r>
-      <w:r>
-        <w:rPr>
-          <w:rFonts w:ascii="Times New Roman" w:hAnsi="Times New Roman" w:cs="Times New Roman"/>
-          <w:sz w:val="24"/>
-          <w:szCs w:val="24"/>
-        </w:rPr>
-        <w:fldChar w:fldCharType="begin"/>
-      </w:r>
-      <w:r>
-        <w:rPr>
-          <w:rFonts w:ascii="Times New Roman" w:hAnsi="Times New Roman" w:cs="Times New Roman"/>
-          <w:sz w:val="24"/>
-          <w:szCs w:val="24"/>
-        </w:rPr>
-        <w:instrText xml:space="preserve"> ADDIN ZOTERO_ITEM CSL_CITATION {"citationID":"FCnQ44w8","properties":{"formattedCitation":"(Durant et al., 2002)","plainCitation":"(Durant et al., 2002)","noteIndex":0},"citationItems":[{"id":616,"uris":["http://zotero.org/users/local/PQz9MTWE/items/ENDJX5NV"],"itemData":{"id":616,"type":"article-journal","abstract":"For a number of years MDL products have exposed both 166 bit and 960 bit keysets based on 2D descriptors. These keysets were originally constructed and optimized for substructure searching. We report on improvements in the performance of MDL keysets which are reoptimized for use in molecular similarity. Classification performance for a test data set of 957 compounds was increased from 0.65 for the 166 bit keyset and 0.67 for the 960 bit keyset to 0.71 for a surprisal S/N pruned keyset containing 208 bits and 0.71 for a genetic algorithm optimized keyset containing 548 bits. We present an overview of the underlying technology supporting the definition of descriptors and the encoding of these descriptors into keysets. This technology allows definition of descriptors as combinations of atom properties, bond properties, and atomic neighborhoods at various topological separations as well as supporting a number of custom descriptors. These descriptors can then be used to set one or more bits in a keyset. We constructed various keysets and optimized their performance in clustering bioactive substances. Performance was measured using methodology developed by Briem and Lessel. “Directed pruning” was carried out by eliminating bits from the keysets on the basis of random selection, values of the surprisal of the bit, or values of the surprisal S/N ratio of the bit. The random pruning experiment highlighted the insensitivity of keyset performance for keyset lengths of more than 1000 bits. Contrary to initial expectations, pruning on the basis of the surprisal values of the various bits resulted in keysets which underperformed those resulting from random pruning. In contrast, pruning on the basis of the surprisal S/N ratio was found to yield keysets which performed better than those resulting from random pruning. We also explored the use of genetic algorithms in the selection of optimal keysets. Once more the performance was only a weak function of keyset size, and the optimizations failed to identify a single globally optimal keyset. Instead multiple, equally optimal keysets could be produced which had relatively low overlap of the descriptors they encoded.","container-title":"Journal of Chemical Information and Computer Sciences","DOI":"10.1021/ci010132r","ISSN":"0095-2338","issue":"6","journalAbbreviation":"J. Chem. Inf. Comput. Sci.","note":"publisher: American Chemical Society","page":"1273-1280","source":"ACS Publications","title":"Reoptimization of MDL Keys for Use in Drug Discovery","volume":"42","author":[{"family":"Durant","given":"Joseph L."},{"family":"Leland","given":"Burton A."},{"family":"Henry","given":"Douglas R."},{"family":"Nourse","given":"James G."}],"issued":{"date-parts":[["2002",11,1]]}}}],"schema":"https://github.com/citation-style-language/schema/raw/master/csl-citation.json"} </w:instrText>
-      </w:r>
-      <w:r>
-        <w:rPr>
-          <w:rFonts w:ascii="Times New Roman" w:hAnsi="Times New Roman" w:cs="Times New Roman"/>
-          <w:sz w:val="24"/>
-          <w:szCs w:val="24"/>
-        </w:rPr>
-        <w:fldChar w:fldCharType="separate"/>
-      </w:r>
-      <w:r>
-        <w:rPr>
-          <w:rFonts w:ascii="Times New Roman" w:hAnsi="Times New Roman" w:cs="Times New Roman"/>
-          <w:sz w:val="24"/>
-        </w:rPr>
-        <w:t>(Durant et al., 2002)</w:t>
-      </w:r>
-      <w:r>
-        <w:rPr>
-          <w:rFonts w:ascii="Times New Roman" w:hAnsi="Times New Roman" w:cs="Times New Roman"/>
-          <w:sz w:val="24"/>
-          <w:szCs w:val="24"/>
-        </w:rPr>
-        <w:fldChar w:fldCharType="end"/>
-      </w:r>
-      <w:r>
-        <w:rPr>
-          <w:rFonts w:ascii="Times New Roman" w:hAnsi="Times New Roman" w:cs="Times New Roman"/>
-          <w:sz w:val="24"/>
-          <w:szCs w:val="24"/>
-        </w:rPr>
-        <w:t xml:space="preserve">, PubChem fingerprints (881-bit descriptors used in PubChem database) </w:t>
-      </w:r>
-      <w:r>
-        <w:rPr>
-          <w:rFonts w:ascii="Times New Roman" w:hAnsi="Times New Roman" w:cs="Times New Roman"/>
-          <w:sz w:val="24"/>
-          <w:szCs w:val="24"/>
-        </w:rPr>
-        <w:fldChar w:fldCharType="begin"/>
-      </w:r>
-      <w:r>
-        <w:rPr>
-          <w:rFonts w:ascii="Times New Roman" w:hAnsi="Times New Roman" w:cs="Times New Roman"/>
-          <w:sz w:val="24"/>
-          <w:szCs w:val="24"/>
-        </w:rPr>
-        <w:instrText xml:space="preserve"> ADDIN ZOTERO_ITEM CSL_CITATION {"citationID":"IbALhRuH","properties":{"formattedCitation":"(Wang et al., 2009)","plainCitation":"(Wang et al., 2009)","noteIndex":0},"citationItems":[{"id":867,"uris":["http://zotero.org/users/local/PQz9MTWE/items/BK24V6RT"],"itemData":{"id":867,"type":"article-journal","abstract":"PubChem (http://pubchem.ncbi.nlm.nih.gov) is a public repository for biological properties of small molecules hosted by the US National Institutes of Health (NIH). PubChem BioAssay database currently contains biological test results for more than 700 000 compounds. The goal of PubChem is to make this information easily accessible to biomedical researchers. In this work, we present a set of web servers to facilitate and optimize the utility of biological activity information within PubChem. These web-based services provide tools for rapid data retrieval, integration and comparison of biological screening results, exploratory structure–activity analysis, and target selectivity examination. This article reviews these bioactivity analysis tools and discusses their uses. Most of the tools described in this work can be directly accessed at http:// pubchem.ncbi.nlm.nih.gov/assay/. URLs for accessing other tools described in this work are specified individually.","container-title":"Nucleic Acids Research","DOI":"10.1093/nar/gkp456","ISSN":"0305-1048, 1362-4962","issue":"Web Server","journalAbbreviation":"Nucleic Acids Research","language":"en","license":"http://creativecommons.org/licenses/by-nc/2.0/uk/","page":"W623-W633","source":"DOI.org (Crossref)","title":"PubChem: a public information system for analyzing bioactivities of small molecules","title-short":"PubChem","volume":"37","author":[{"family":"Wang","given":"Y."},{"family":"Xiao","given":"J."},{"family":"Suzek","given":"T. O."},{"family":"Zhang","given":"J."},{"family":"Wang","given":"J."},{"family":"Bryant","given":"S. H."}],"issued":{"date-parts":[["2009",7,1]]}}}],"schema":"https://github.com/citation-style-language/schema/raw/master/csl-citation.json"} </w:instrText>
-      </w:r>
-      <w:r>
-        <w:rPr>
-          <w:rFonts w:ascii="Times New Roman" w:hAnsi="Times New Roman" w:cs="Times New Roman"/>
-          <w:sz w:val="24"/>
-          <w:szCs w:val="24"/>
-        </w:rPr>
-        <w:fldChar w:fldCharType="separate"/>
-      </w:r>
-      <w:r>
-        <w:rPr>
-          <w:rFonts w:ascii="Times New Roman" w:hAnsi="Times New Roman" w:cs="Times New Roman"/>
-          <w:sz w:val="24"/>
-        </w:rPr>
-        <w:t>(Wang et al., 2009)</w:t>
-      </w:r>
-      <w:r>
-        <w:rPr>
-          <w:rFonts w:ascii="Times New Roman" w:hAnsi="Times New Roman" w:cs="Times New Roman"/>
-          <w:sz w:val="24"/>
-          <w:szCs w:val="24"/>
-        </w:rPr>
-        <w:fldChar w:fldCharType="end"/>
-      </w:r>
-      <w:r>
-        <w:rPr>
-          <w:rFonts w:ascii="Times New Roman" w:hAnsi="Times New Roman" w:cs="Times New Roman"/>
-          <w:sz w:val="24"/>
-          <w:szCs w:val="24"/>
-        </w:rPr>
-        <w:t xml:space="preserve">, and </w:t>
-      </w:r>
-      <w:proofErr w:type="spellStart"/>
-      <w:r>
-        <w:rPr>
-          <w:rFonts w:ascii="Times New Roman" w:hAnsi="Times New Roman" w:cs="Times New Roman"/>
-          <w:sz w:val="24"/>
-          <w:szCs w:val="24"/>
-        </w:rPr>
-        <w:t>Klekota</w:t>
-      </w:r>
-      <w:proofErr w:type="spellEnd"/>
-      <w:r>
-        <w:rPr>
-          <w:rFonts w:ascii="Times New Roman" w:hAnsi="Times New Roman" w:cs="Times New Roman"/>
-          <w:sz w:val="24"/>
-          <w:szCs w:val="24"/>
-        </w:rPr>
-        <w:t>–Roth fingerprints (4860-bit motifs tuned for bioactivity prediction)</w:t>
-      </w:r>
-      <w:r>
-        <w:rPr>
-          <w:rFonts w:ascii="Times New Roman" w:hAnsi="Times New Roman" w:cs="Times New Roman"/>
-          <w:sz w:val="24"/>
-          <w:szCs w:val="24"/>
-        </w:rPr>
-        <w:t xml:space="preserve"> </w:t>
-      </w:r>
-      <w:r>
-        <w:rPr>
-          <w:rFonts w:ascii="Times New Roman" w:hAnsi="Times New Roman" w:cs="Times New Roman"/>
-          <w:sz w:val="24"/>
-          <w:szCs w:val="24"/>
-        </w:rPr>
-        <w:fldChar w:fldCharType="begin"/>
-      </w:r>
-      <w:r>
-        <w:rPr>
-          <w:rFonts w:ascii="Times New Roman" w:hAnsi="Times New Roman" w:cs="Times New Roman"/>
-          <w:sz w:val="24"/>
-          <w:szCs w:val="24"/>
-        </w:rPr>
-        <w:instrText xml:space="preserve"> ADDIN ZOTERO_ITEM CSL_CITATION {"citationID":"rkIGWgnz","properties":{"formattedCitation":"(Klekota and Roth, 2008)","plainCitation":"(Klekota and Roth, 2008)","noteIndex":0},"citationItems":[{"id":602,"uris":["http://zotero.org/users/local/PQz9MTWE/items/NIEWSQ9J"],"itemData":{"id":602,"type":"article-journal","abstract":"Motivation: Certain chemical substructures are present in many drugs. This has led to the claim of ‘privileged’ substructures which are predisposed to bioactivity. Because bias in screening library construction could explain this phenomenon, the existence of privilege has been controversial.Results: Using diverse phenotypic assays, we defined bioactivity for multiple compound libraries. Many substructures were associated with bioactivity even after accounting for substructure prevalence in the library, thus validating the privileged substructure concept. Determinations of privilege were confirmed in independent assays and libraries. Our analysis also revealed ‘underprivileged’ substructures and ‘conditional privilege’—rules relating combinations of substructure to bioactivity. Most previously reported substructures have been flat aromatic ring systems. Although we validated such substructures, we also identified three-dimensional privileged substructures. Most privileged substructures display a wide variety of substituents suggesting an entropic mechanism of privilege. Compounds containing privileged substructures had a doubled rate of bioactivity, suggesting practical consequences for pharmaceutical discovery.Contact:  fritz_roth@hms.harvard.eduSupplementary information:  Supplementary data are available at Bioinformatics online.","container-title":"Bioinformatics","DOI":"10.1093/bioinformatics/btn479","ISSN":"1367-4803","issue":"21","journalAbbreviation":"Bioinformatics","page":"2518-2525","source":"Silverchair","title":"Chemical substructures that enrich for biological activity","volume":"24","author":[{"family":"Klekota","given":"Justin"},{"family":"Roth","given":"Frederick P."}],"issued":{"date-parts":[["2008",11,1]]}}}],"schema":"https://github.com/citation-style-language/schema/raw/master/csl-citation.json"} </w:instrText>
-      </w:r>
-      <w:r>
-        <w:rPr>
-          <w:rFonts w:ascii="Times New Roman" w:hAnsi="Times New Roman" w:cs="Times New Roman"/>
-          <w:sz w:val="24"/>
-          <w:szCs w:val="24"/>
-        </w:rPr>
-        <w:fldChar w:fldCharType="separate"/>
-      </w:r>
-      <w:r>
-        <w:rPr>
-          <w:rFonts w:ascii="Times New Roman" w:hAnsi="Times New Roman" w:cs="Times New Roman"/>
-          <w:sz w:val="24"/>
-        </w:rPr>
-        <w:t>(Klekota and Roth, 2008)</w:t>
-      </w:r>
-      <w:r>
-        <w:rPr>
-          <w:rFonts w:ascii="Times New Roman" w:hAnsi="Times New Roman" w:cs="Times New Roman"/>
-          <w:sz w:val="24"/>
-          <w:szCs w:val="24"/>
-        </w:rPr>
-        <w:fldChar w:fldCharType="end"/>
-      </w:r>
-      <w:r>
-        <w:rPr>
-          <w:rFonts w:ascii="Times New Roman" w:hAnsi="Times New Roman" w:cs="Times New Roman"/>
-          <w:sz w:val="24"/>
-          <w:szCs w:val="24"/>
-        </w:rPr>
-        <w:t xml:space="preserve">. Other descriptors reflecting electronic and topological properties, such as CDK standard fingerprints (1024-bit) </w:t>
-      </w:r>
-      <w:r>
-        <w:rPr>
-          <w:rFonts w:ascii="Times New Roman" w:hAnsi="Times New Roman" w:cs="Times New Roman"/>
-          <w:sz w:val="24"/>
-          <w:szCs w:val="24"/>
-        </w:rPr>
-        <w:fldChar w:fldCharType="begin"/>
-      </w:r>
-      <w:r>
-        <w:rPr>
-          <w:rFonts w:ascii="Times New Roman" w:hAnsi="Times New Roman" w:cs="Times New Roman"/>
-          <w:sz w:val="24"/>
-          <w:szCs w:val="24"/>
-        </w:rPr>
-        <w:instrText xml:space="preserve"> ADDIN ZOTERO_ITEM CSL_CITATION {"citationID":"ve7wP1iw","properties":{"formattedCitation":"(Steinbeck et al., 2003)","plainCitation":"(Steinbeck et al., 2003)","noteIndex":0},"citationItems":[{"id":868,"uris":["http://zotero.org/users/local/PQz9MTWE/items/INEHYFJU"],"itemData":{"id":868,"type":"article-journal","abstract":"The Chemistry Development Kit (CDK) is a freely available open-source Java library for Structural Chemo- and Bioinformatics. Its architecture and capabilities as well as the development as an open-source project by a team of international collaborators from academic and industrial institutions is described. The CDK provides methods for many common tasks in molecular informatics, including 2D and 3D rendering of chemical structures, I/O routines, SMILES parsing and generation, ring searches, isomorphism checking, structure diagram generation, etc. Application scenarios as well as access information for interested users and potential contributors are given.","container-title":"Journal of Chemical Information and Computer Sciences","DOI":"10.1021/ci025584y","ISSN":"0095-2338","issue":"2","journalAbbreviation":"J. Chem. Inf. Comput. Sci.","note":"publisher: American Chemical Society","page":"493-500","source":"ACS Publications","title":"The Chemistry Development Kit (CDK):  An Open-Source Java Library for Chemo- and Bioinformatics","title-short":"The Chemistry Development Kit (CDK)","volume":"43","author":[{"family":"Steinbeck","given":"Christoph"},{"family":"Han","given":"Yongquan"},{"family":"Kuhn","given":"Stefan"},{"family":"Horlacher","given":"Oliver"},{"family":"Luttmann","given":"Edgar"},{"family":"Willighagen","given":"Egon"}],"issued":{"date-parts":[["2003",3,1]]}}}],"schema":"https://github.com/citation-style-language/schema/raw/master/csl-citation.json"} </w:instrText>
-      </w:r>
-      <w:r>
-        <w:rPr>
-          <w:rFonts w:ascii="Times New Roman" w:hAnsi="Times New Roman" w:cs="Times New Roman"/>
-          <w:sz w:val="24"/>
-          <w:szCs w:val="24"/>
-        </w:rPr>
-        <w:fldChar w:fldCharType="separate"/>
-      </w:r>
-      <w:r>
-        <w:rPr>
-          <w:rFonts w:ascii="Times New Roman" w:hAnsi="Times New Roman" w:cs="Times New Roman"/>
-          <w:sz w:val="24"/>
-        </w:rPr>
-        <w:t>(Steinbeck et al., 2003)</w:t>
-      </w:r>
-      <w:r>
-        <w:rPr>
-          <w:rFonts w:ascii="Times New Roman" w:hAnsi="Times New Roman" w:cs="Times New Roman"/>
-          <w:sz w:val="24"/>
-          <w:szCs w:val="24"/>
-        </w:rPr>
-        <w:fldChar w:fldCharType="end"/>
-      </w:r>
-      <w:r>
-        <w:rPr>
-          <w:rFonts w:ascii="Times New Roman" w:hAnsi="Times New Roman" w:cs="Times New Roman"/>
-          <w:sz w:val="24"/>
-          <w:szCs w:val="24"/>
-        </w:rPr>
-        <w:t xml:space="preserve"> and </w:t>
-      </w:r>
-      <w:proofErr w:type="spellStart"/>
-      <w:r>
-        <w:rPr>
-          <w:rFonts w:ascii="Times New Roman" w:hAnsi="Times New Roman" w:cs="Times New Roman"/>
-          <w:sz w:val="24"/>
-          <w:szCs w:val="24"/>
-        </w:rPr>
-        <w:t>EState</w:t>
-      </w:r>
-      <w:proofErr w:type="spellEnd"/>
-      <w:r>
-        <w:rPr>
-          <w:rFonts w:ascii="Times New Roman" w:hAnsi="Times New Roman" w:cs="Times New Roman"/>
-          <w:sz w:val="24"/>
-          <w:szCs w:val="24"/>
-        </w:rPr>
-        <w:t xml:space="preserve"> fingerprints</w:t>
-      </w:r>
-      <w:r>
-        <w:rPr>
-          <w:rFonts w:ascii="Times New Roman" w:hAnsi="Times New Roman" w:cs="Times New Roman"/>
-          <w:sz w:val="24"/>
-          <w:szCs w:val="24"/>
-        </w:rPr>
-        <w:t xml:space="preserve"> </w:t>
-      </w:r>
-      <w:r>
-        <w:rPr>
-          <w:rFonts w:ascii="Times New Roman" w:hAnsi="Times New Roman" w:cs="Times New Roman"/>
-          <w:sz w:val="24"/>
-          <w:szCs w:val="24"/>
-        </w:rPr>
-        <w:fldChar w:fldCharType="begin"/>
-      </w:r>
-      <w:r>
-        <w:rPr>
-          <w:rFonts w:ascii="Times New Roman" w:hAnsi="Times New Roman" w:cs="Times New Roman"/>
-          <w:sz w:val="24"/>
-          <w:szCs w:val="24"/>
-        </w:rPr>
-        <w:instrText xml:space="preserve"> ADDIN ZOTERO_ITEM CSL_CITATION {"citationID":"7w05CPwU","properties":{"formattedCitation":"(Hall and Kier, 1995)","plainCitation":"(Hall and Kier, 1995)","noteIndex":0},"citationItems":[{"id":872,"uris":["http://zotero.org/users/local/PQz9MTWE/items/8TUJ3NDW"],"itemData":{"id":872,"type":"article-journal","container-title":"Journal of Chemical Information and Computer Sciences","DOI":"10.1021/ci00028a014","ISSN":"0095-2338, 1520-5142","issue":"6","journalAbbreviation":"J. Chem. Inf. Comput. Sci.","language":"en","page":"1039-1045","source":"DOI.org (Crossref)","title":"Electrotopological State Indices for Atom Types: A Novel Combination of Electronic, Topological, and Valence State Information","title-short":"Electrotopological State Indices for Atom Types","volume":"35","author":[{"family":"Hall","given":"Lowell H."},{"family":"Kier","given":"Lemont B."}],"issued":{"date-parts":[["1995",11,1]]}}}],"schema":"https://github.com/citation-style-language/schema/raw/master/csl-citation.json"} </w:instrText>
-      </w:r>
-      <w:r>
-        <w:rPr>
-          <w:rFonts w:ascii="Times New Roman" w:hAnsi="Times New Roman" w:cs="Times New Roman"/>
-          <w:sz w:val="24"/>
-          <w:szCs w:val="24"/>
-        </w:rPr>
-        <w:fldChar w:fldCharType="separate"/>
-      </w:r>
-      <w:r>
-        <w:rPr>
-          <w:rFonts w:ascii="Times New Roman" w:hAnsi="Times New Roman" w:cs="Times New Roman"/>
-          <w:sz w:val="24"/>
-        </w:rPr>
-        <w:t>(Hall and Kier, 1995)</w:t>
-      </w:r>
-      <w:r>
-        <w:rPr>
-          <w:rFonts w:ascii="Times New Roman" w:hAnsi="Times New Roman" w:cs="Times New Roman"/>
-          <w:sz w:val="24"/>
-          <w:szCs w:val="24"/>
-        </w:rPr>
-        <w:fldChar w:fldCharType="end"/>
-      </w:r>
-      <w:r>
-        <w:rPr>
-          <w:rFonts w:ascii="Times New Roman" w:hAnsi="Times New Roman" w:cs="Times New Roman"/>
-          <w:sz w:val="24"/>
-          <w:szCs w:val="24"/>
-        </w:rPr>
-        <w:t>, were also generated.</w:t>
-      </w:r>
-    </w:p>
-    <w:p>
-      <w:pPr>
-        <w:spacing w:after="0"/>
-        <w:jc w:val="both"/>
-        <w:rPr>
-          <w:rFonts w:ascii="Times New Roman" w:hAnsi="Times New Roman" w:cs="Times New Roman"/>
-          <w:sz w:val="24"/>
-          <w:szCs w:val="24"/>
-        </w:rPr>
-      </w:pPr>
-    </w:p>
-    <w:p>
-      <w:pPr>
-        <w:spacing w:after="0"/>
-        <w:jc w:val="both"/>
-        <w:rPr>
-          <w:rFonts w:ascii="Times New Roman" w:hAnsi="Times New Roman" w:cs="Times New Roman"/>
-          <w:sz w:val="24"/>
-          <w:szCs w:val="24"/>
-        </w:rPr>
-      </w:pPr>
-      <w:r>
-        <w:rPr>
-          <w:rFonts w:ascii="Times New Roman" w:hAnsi="Times New Roman" w:cs="Times New Roman"/>
-          <w:sz w:val="24"/>
-          <w:szCs w:val="24"/>
-        </w:rPr>
         <w:t>All fingerprint vectors were normalized, near-zero variance features removed, and descriptors with high correlation (&gt; 0.9) removed. All this preprocessing is crucial to stability and generalizability in cheminformatics models</w:t>
       </w:r>
       <w:r>
@@ -7346,7 +7841,7 @@
                     </pic:cNvPicPr>
                   </pic:nvPicPr>
                   <pic:blipFill>
-                    <a:blip r:embed="rId9" cstate="print">
+                    <a:blip r:embed="rId10" cstate="print">
                       <a:extLst>
                         <a:ext uri="{28A0092B-C50C-407E-A947-70E740481C1C}">
                           <a14:useLocalDpi xmlns:a14="http://schemas.microsoft.com/office/drawing/2010/main" val="0"/>
@@ -7964,7 +8459,7 @@
                     </pic:cNvPicPr>
                   </pic:nvPicPr>
                   <pic:blipFill>
-                    <a:blip r:embed="rId10">
+                    <a:blip r:embed="rId11">
                       <a:extLst>
                         <a:ext uri="{28A0092B-C50C-407E-A947-70E740481C1C}">
                           <a14:useLocalDpi xmlns:a14="http://schemas.microsoft.com/office/drawing/2010/main" val="0"/>
@@ -8245,7 +8740,7 @@
                     </pic:cNvPicPr>
                   </pic:nvPicPr>
                   <pic:blipFill>
-                    <a:blip r:embed="rId11" cstate="print">
+                    <a:blip r:embed="rId12" cstate="print">
                       <a:extLst>
                         <a:ext uri="{28A0092B-C50C-407E-A947-70E740481C1C}">
                           <a14:useLocalDpi xmlns:a14="http://schemas.microsoft.com/office/drawing/2010/main" val="0"/>
@@ -8566,7 +9061,7 @@
                     </pic:cNvPicPr>
                   </pic:nvPicPr>
                   <pic:blipFill>
-                    <a:blip r:embed="rId12">
+                    <a:blip r:embed="rId13">
                       <a:extLst>
                         <a:ext uri="{28A0092B-C50C-407E-A947-70E740481C1C}">
                           <a14:useLocalDpi xmlns:a14="http://schemas.microsoft.com/office/drawing/2010/main" val="0"/>
@@ -8797,7 +9292,7 @@
                     </pic:cNvPicPr>
                   </pic:nvPicPr>
                   <pic:blipFill>
-                    <a:blip r:embed="rId13">
+                    <a:blip r:embed="rId14">
                       <a:extLst>
                         <a:ext uri="{28A0092B-C50C-407E-A947-70E740481C1C}">
                           <a14:useLocalDpi xmlns:a14="http://schemas.microsoft.com/office/drawing/2010/main" val="0"/>
@@ -9639,7 +10134,7 @@
           <w:szCs w:val="24"/>
         </w:rPr>
         <w:drawing>
-          <wp:inline distT="0" distB="0" distL="0" distR="0" wp14:anchorId="255768F6" wp14:editId="2C53B664">
+          <wp:inline distT="0" distB="0" distL="0" distR="0" wp14:anchorId="255768F6" wp14:editId="2A7B332D">
             <wp:extent cx="5234940" cy="4188068"/>
             <wp:effectExtent l="0" t="0" r="3810" b="3175"/>
             <wp:docPr id="1907162299" name="Picture 18"/>
@@ -9656,7 +10151,7 @@
                     </pic:cNvPicPr>
                   </pic:nvPicPr>
                   <pic:blipFill>
-                    <a:blip r:embed="rId14" cstate="print">
+                    <a:blip r:embed="rId15" cstate="print">
                       <a:extLst>
                         <a:ext uri="{28A0092B-C50C-407E-A947-70E740481C1C}">
                           <a14:useLocalDpi xmlns:a14="http://schemas.microsoft.com/office/drawing/2010/main" val="0"/>
@@ -9808,7 +10303,7 @@
           <w:noProof/>
         </w:rPr>
         <w:drawing>
-          <wp:inline distT="0" distB="0" distL="0" distR="0" wp14:anchorId="48FA0803" wp14:editId="1708167F">
+          <wp:inline distT="0" distB="0" distL="0" distR="0" wp14:anchorId="48FA0803" wp14:editId="61D7AFAC">
             <wp:extent cx="5731510" cy="2521518"/>
             <wp:effectExtent l="0" t="0" r="2540" b="0"/>
             <wp:docPr id="1979541976" name="Picture 26"/>
@@ -9825,7 +10320,7 @@
                     </pic:cNvPicPr>
                   </pic:nvPicPr>
                   <pic:blipFill>
-                    <a:blip r:embed="rId15" cstate="print">
+                    <a:blip r:embed="rId16" cstate="print">
                       <a:extLst>
                         <a:ext uri="{28A0092B-C50C-407E-A947-70E740481C1C}">
                           <a14:useLocalDpi xmlns:a14="http://schemas.microsoft.com/office/drawing/2010/main" val="0"/>
@@ -10006,7 +10501,7 @@
                     </pic:cNvPicPr>
                   </pic:nvPicPr>
                   <pic:blipFill>
-                    <a:blip r:embed="rId16" cstate="print">
+                    <a:blip r:embed="rId17" cstate="print">
                       <a:extLst>
                         <a:ext uri="{28A0092B-C50C-407E-A947-70E740481C1C}">
                           <a14:useLocalDpi xmlns:a14="http://schemas.microsoft.com/office/drawing/2010/main" val="0"/>
@@ -10193,7 +10688,7 @@
           <w:szCs w:val="24"/>
         </w:rPr>
         <w:drawing>
-          <wp:inline distT="0" distB="0" distL="0" distR="0" wp14:anchorId="35DD17E1" wp14:editId="0F645470">
+          <wp:inline distT="0" distB="0" distL="0" distR="0" wp14:anchorId="35DD17E1" wp14:editId="0C7439BD">
             <wp:extent cx="5323447" cy="3992880"/>
             <wp:effectExtent l="0" t="0" r="0" b="7620"/>
             <wp:docPr id="971367403" name="Picture 14"/>
@@ -10210,7 +10705,7 @@
                     </pic:cNvPicPr>
                   </pic:nvPicPr>
                   <pic:blipFill>
-                    <a:blip r:embed="rId17" cstate="print">
+                    <a:blip r:embed="rId18" cstate="print">
                       <a:extLst>
                         <a:ext uri="{28A0092B-C50C-407E-A947-70E740481C1C}">
                           <a14:useLocalDpi xmlns:a14="http://schemas.microsoft.com/office/drawing/2010/main" val="0"/>
@@ -10855,7 +11350,7 @@
                     </pic:cNvPicPr>
                   </pic:nvPicPr>
                   <pic:blipFill>
-                    <a:blip r:embed="rId18">
+                    <a:blip r:embed="rId19">
                       <a:extLst>
                         <a:ext uri="{28A0092B-C50C-407E-A947-70E740481C1C}">
                           <a14:useLocalDpi xmlns:a14="http://schemas.microsoft.com/office/drawing/2010/main" val="0"/>
@@ -11584,7 +12079,7 @@
                     </pic:cNvPicPr>
                   </pic:nvPicPr>
                   <pic:blipFill>
-                    <a:blip r:embed="rId19" cstate="print">
+                    <a:blip r:embed="rId20" cstate="print">
                       <a:extLst>
                         <a:ext uri="{28A0092B-C50C-407E-A947-70E740481C1C}">
                           <a14:useLocalDpi xmlns:a14="http://schemas.microsoft.com/office/drawing/2010/main" val="0"/>
@@ -12745,17 +13240,17 @@
         <w:spacing w:before="240" w:after="240"/>
         <w:rPr>
           <w:rFonts w:eastAsia="Arial"/>
-          <w:bCs/>
-          <w:sz w:val="28"/>
-          <w:szCs w:val="28"/>
+          <w:b w:val="0"/>
+          <w:sz w:val="52"/>
+          <w:szCs w:val="52"/>
         </w:rPr>
       </w:pPr>
       <w:r>
         <w:rPr>
           <w:rFonts w:eastAsia="Arial"/>
-          <w:bCs/>
-          <w:sz w:val="28"/>
-          <w:szCs w:val="28"/>
+          <w:b w:val="0"/>
+          <w:sz w:val="52"/>
+          <w:szCs w:val="52"/>
         </w:rPr>
         <w:t>Data Access</w:t>
       </w:r>
@@ -12787,7 +13282,7 @@
           <w:szCs w:val="24"/>
         </w:rPr>
       </w:pPr>
-      <w:hyperlink r:id="rId20" w:history="1">
+      <w:hyperlink r:id="rId21" w:history="1">
         <w:r>
           <w:rPr>
             <w:rStyle w:val="Hyperlink"/>
@@ -12834,10 +13329,8 @@
       <w:r>
         <w:rPr>
           <w:rFonts w:ascii="Times New Roman" w:eastAsia="Arial" w:hAnsi="Times New Roman" w:cs="Times New Roman"/>
-          <w:b/>
-          <w:bCs/>
-          <w:sz w:val="28"/>
-          <w:szCs w:val="28"/>
+          <w:sz w:val="52"/>
+          <w:szCs w:val="52"/>
         </w:rPr>
         <w:lastRenderedPageBreak/>
         <w:t>Bibliography</w:t>
@@ -13698,21 +14191,242 @@
           <w:szCs w:val="28"/>
         </w:rPr>
       </w:pPr>
-      <w:r>
+    </w:p>
+    <w:p>
+      <w:pPr>
         <w:rPr>
           <w:rFonts w:ascii="Times New Roman" w:hAnsi="Times New Roman" w:cs="Times New Roman"/>
           <w:b/>
           <w:sz w:val="28"/>
           <w:szCs w:val="28"/>
         </w:rPr>
-        <w:t>A</w:t>
-      </w:r>
-      <w:r>
+      </w:pPr>
+    </w:p>
+    <w:p>
+      <w:pPr>
         <w:rPr>
           <w:rFonts w:ascii="Times New Roman" w:hAnsi="Times New Roman" w:cs="Times New Roman"/>
           <w:b/>
           <w:sz w:val="28"/>
           <w:szCs w:val="28"/>
+        </w:rPr>
+      </w:pPr>
+    </w:p>
+    <w:p>
+      <w:pPr>
+        <w:rPr>
+          <w:rFonts w:ascii="Times New Roman" w:hAnsi="Times New Roman" w:cs="Times New Roman"/>
+          <w:b/>
+          <w:sz w:val="28"/>
+          <w:szCs w:val="28"/>
+        </w:rPr>
+      </w:pPr>
+    </w:p>
+    <w:p>
+      <w:pPr>
+        <w:rPr>
+          <w:rFonts w:ascii="Times New Roman" w:hAnsi="Times New Roman" w:cs="Times New Roman"/>
+          <w:b/>
+          <w:sz w:val="28"/>
+          <w:szCs w:val="28"/>
+        </w:rPr>
+      </w:pPr>
+    </w:p>
+    <w:p>
+      <w:pPr>
+        <w:rPr>
+          <w:rFonts w:ascii="Times New Roman" w:hAnsi="Times New Roman" w:cs="Times New Roman"/>
+          <w:b/>
+          <w:sz w:val="28"/>
+          <w:szCs w:val="28"/>
+        </w:rPr>
+      </w:pPr>
+    </w:p>
+    <w:p>
+      <w:pPr>
+        <w:rPr>
+          <w:rFonts w:ascii="Times New Roman" w:hAnsi="Times New Roman" w:cs="Times New Roman"/>
+          <w:b/>
+          <w:sz w:val="28"/>
+          <w:szCs w:val="28"/>
+        </w:rPr>
+      </w:pPr>
+    </w:p>
+    <w:p>
+      <w:pPr>
+        <w:rPr>
+          <w:rFonts w:ascii="Times New Roman" w:hAnsi="Times New Roman" w:cs="Times New Roman"/>
+          <w:b/>
+          <w:sz w:val="28"/>
+          <w:szCs w:val="28"/>
+        </w:rPr>
+      </w:pPr>
+    </w:p>
+    <w:p>
+      <w:pPr>
+        <w:rPr>
+          <w:rFonts w:ascii="Times New Roman" w:hAnsi="Times New Roman" w:cs="Times New Roman"/>
+          <w:b/>
+          <w:sz w:val="28"/>
+          <w:szCs w:val="28"/>
+        </w:rPr>
+      </w:pPr>
+    </w:p>
+    <w:p>
+      <w:pPr>
+        <w:rPr>
+          <w:rFonts w:ascii="Times New Roman" w:hAnsi="Times New Roman" w:cs="Times New Roman"/>
+          <w:b/>
+          <w:sz w:val="28"/>
+          <w:szCs w:val="28"/>
+        </w:rPr>
+      </w:pPr>
+    </w:p>
+    <w:p>
+      <w:pPr>
+        <w:rPr>
+          <w:rFonts w:ascii="Times New Roman" w:hAnsi="Times New Roman" w:cs="Times New Roman"/>
+          <w:b/>
+          <w:sz w:val="28"/>
+          <w:szCs w:val="28"/>
+        </w:rPr>
+      </w:pPr>
+    </w:p>
+    <w:p>
+      <w:pPr>
+        <w:rPr>
+          <w:rFonts w:ascii="Times New Roman" w:hAnsi="Times New Roman" w:cs="Times New Roman"/>
+          <w:b/>
+          <w:sz w:val="28"/>
+          <w:szCs w:val="28"/>
+        </w:rPr>
+      </w:pPr>
+    </w:p>
+    <w:p>
+      <w:pPr>
+        <w:rPr>
+          <w:rFonts w:ascii="Times New Roman" w:hAnsi="Times New Roman" w:cs="Times New Roman"/>
+          <w:b/>
+          <w:sz w:val="28"/>
+          <w:szCs w:val="28"/>
+        </w:rPr>
+      </w:pPr>
+    </w:p>
+    <w:p>
+      <w:pPr>
+        <w:rPr>
+          <w:rFonts w:ascii="Times New Roman" w:hAnsi="Times New Roman" w:cs="Times New Roman"/>
+          <w:b/>
+          <w:sz w:val="28"/>
+          <w:szCs w:val="28"/>
+        </w:rPr>
+      </w:pPr>
+    </w:p>
+    <w:p>
+      <w:pPr>
+        <w:rPr>
+          <w:rFonts w:ascii="Times New Roman" w:hAnsi="Times New Roman" w:cs="Times New Roman"/>
+          <w:b/>
+          <w:sz w:val="28"/>
+          <w:szCs w:val="28"/>
+        </w:rPr>
+      </w:pPr>
+    </w:p>
+    <w:p>
+      <w:pPr>
+        <w:rPr>
+          <w:rFonts w:ascii="Times New Roman" w:hAnsi="Times New Roman" w:cs="Times New Roman"/>
+          <w:b/>
+          <w:sz w:val="28"/>
+          <w:szCs w:val="28"/>
+        </w:rPr>
+      </w:pPr>
+    </w:p>
+    <w:p>
+      <w:pPr>
+        <w:rPr>
+          <w:rFonts w:ascii="Times New Roman" w:hAnsi="Times New Roman" w:cs="Times New Roman"/>
+          <w:b/>
+          <w:sz w:val="28"/>
+          <w:szCs w:val="28"/>
+        </w:rPr>
+      </w:pPr>
+    </w:p>
+    <w:p>
+      <w:pPr>
+        <w:rPr>
+          <w:rFonts w:ascii="Times New Roman" w:hAnsi="Times New Roman" w:cs="Times New Roman"/>
+          <w:b/>
+          <w:sz w:val="28"/>
+          <w:szCs w:val="28"/>
+        </w:rPr>
+      </w:pPr>
+    </w:p>
+    <w:p>
+      <w:pPr>
+        <w:rPr>
+          <w:rFonts w:ascii="Times New Roman" w:hAnsi="Times New Roman" w:cs="Times New Roman"/>
+          <w:b/>
+          <w:sz w:val="28"/>
+          <w:szCs w:val="28"/>
+        </w:rPr>
+      </w:pPr>
+    </w:p>
+    <w:p>
+      <w:pPr>
+        <w:rPr>
+          <w:rFonts w:ascii="Times New Roman" w:hAnsi="Times New Roman" w:cs="Times New Roman"/>
+          <w:b/>
+          <w:sz w:val="28"/>
+          <w:szCs w:val="28"/>
+        </w:rPr>
+      </w:pPr>
+    </w:p>
+    <w:p>
+      <w:pPr>
+        <w:rPr>
+          <w:rFonts w:ascii="Times New Roman" w:hAnsi="Times New Roman" w:cs="Times New Roman"/>
+          <w:b/>
+          <w:sz w:val="28"/>
+          <w:szCs w:val="28"/>
+        </w:rPr>
+      </w:pPr>
+    </w:p>
+    <w:p>
+      <w:pPr>
+        <w:rPr>
+          <w:rFonts w:ascii="Times New Roman" w:hAnsi="Times New Roman" w:cs="Times New Roman"/>
+          <w:b/>
+          <w:sz w:val="28"/>
+          <w:szCs w:val="28"/>
+        </w:rPr>
+      </w:pPr>
+    </w:p>
+    <w:p>
+      <w:pPr>
+        <w:rPr>
+          <w:rFonts w:ascii="Times New Roman" w:hAnsi="Times New Roman" w:cs="Times New Roman"/>
+          <w:bCs/>
+          <w:sz w:val="52"/>
+          <w:szCs w:val="52"/>
+        </w:rPr>
+      </w:pPr>
+      <w:r>
+        <w:rPr>
+          <w:rFonts w:ascii="Times New Roman" w:hAnsi="Times New Roman" w:cs="Times New Roman"/>
+          <w:bCs/>
+          <w:sz w:val="52"/>
+          <w:szCs w:val="52"/>
+        </w:rPr>
+        <w:lastRenderedPageBreak/>
+        <w:t>A</w:t>
+      </w:r>
+      <w:r>
+        <w:rPr>
+          <w:rFonts w:ascii="Times New Roman" w:hAnsi="Times New Roman" w:cs="Times New Roman"/>
+          <w:bCs/>
+          <w:sz w:val="52"/>
+          <w:szCs w:val="52"/>
         </w:rPr>
         <w:t>ppendix</w:t>
       </w:r>
@@ -16009,7 +16723,6 @@
                 <w:sz w:val="24"/>
                 <w:szCs w:val="24"/>
               </w:rPr>
-              <w:lastRenderedPageBreak/>
               <w:t>Hyperparameters</w:t>
             </w:r>
           </w:p>
@@ -18253,7 +18966,6 @@
                 <w:sz w:val="24"/>
                 <w:szCs w:val="24"/>
               </w:rPr>
-              <w:lastRenderedPageBreak/>
               <w:t>max_depth</w:t>
             </w:r>
             <w:proofErr w:type="spellEnd"/>
@@ -18377,6 +19089,7 @@
                 <w:sz w:val="24"/>
                 <w:szCs w:val="24"/>
               </w:rPr>
+              <w:lastRenderedPageBreak/>
               <w:t>eta (learning rate)</w:t>
             </w:r>
           </w:p>
@@ -20958,6 +21671,10 @@
 </go:gDocsCustomXmlDataStorage>
 </file>
 
+<file path=customXml/item2.xml><?xml version="1.0" encoding="utf-8"?>
+<b:Sources xmlns:b="http://schemas.openxmlformats.org/officeDocument/2006/bibliography" xmlns="http://schemas.openxmlformats.org/officeDocument/2006/bibliography" SelectedStyle="\APASixthEditionOfficeOnline.xsl" StyleName="APA" Version="6"/>
+</file>
+
 <file path=customXml/itemProps1.xml><?xml version="1.0" encoding="utf-8"?>
 <ds:datastoreItem xmlns:ds="http://schemas.openxmlformats.org/officeDocument/2006/customXml" ds:itemID="{11111111-1234-1234-1234-123412341234}">
   <ds:schemaRefs>
@@ -20965,4 +21682,12 @@
     <ds:schemaRef ds:uri="http://schemas.openxmlformats.org/officeDocument/2006/relationships"/>
   </ds:schemaRefs>
 </ds:datastoreItem>
+</file>
+
+<file path=customXml/itemProps2.xml><?xml version="1.0" encoding="utf-8"?>
+<ds:datastoreItem xmlns:ds="http://schemas.openxmlformats.org/officeDocument/2006/customXml" ds:itemID="{7ABD763A-0EF1-4B64-8C12-EE48AC98F2B0}">
+  <ds:schemaRefs>
+    <ds:schemaRef ds:uri="http://schemas.openxmlformats.org/officeDocument/2006/bibliography"/>
+  </ds:schemaRefs>
+</ds:datastoreItem>
 </file>
</xml_diff>